<commit_message>
Added some details in Ian and Kalyan One-On-One
</commit_message>
<xml_diff>
--- a/Hands-OnSession/Content/SOM Hands-On.docx
+++ b/Hands-OnSession/Content/SOM Hands-On.docx
@@ -1,6 +1,6 @@
 
 <file path=word/document.xml><?xml version="1.0" encoding="utf-8"?>
-<w:document xmlns:wpc="http://schemas.microsoft.com/office/word/2010/wordprocessingCanvas" xmlns:mc="http://schemas.openxmlformats.org/markup-compatibility/2006" xmlns:o="urn:schemas-microsoft-com:office:office" xmlns:r="http://schemas.openxmlformats.org/officeDocument/2006/relationships" xmlns:m="http://schemas.openxmlformats.org/officeDocument/2006/math" xmlns:v="urn:schemas-microsoft-com:vml" xmlns:wp14="http://schemas.microsoft.com/office/word/2010/wordprocessingDrawing" xmlns:wp="http://schemas.openxmlformats.org/drawingml/2006/wordprocessingDrawing" xmlns:w10="urn:schemas-microsoft-com:office:word" xmlns:w="http://schemas.openxmlformats.org/wordprocessingml/2006/main" xmlns:w14="http://schemas.microsoft.com/office/word/2010/wordml" xmlns:w15="http://schemas.microsoft.com/office/word/2012/wordml" xmlns:wpg="http://schemas.microsoft.com/office/word/2010/wordprocessingGroup" xmlns:wpi="http://schemas.microsoft.com/office/word/2010/wordprocessingInk" xmlns:wne="http://schemas.microsoft.com/office/word/2006/wordml" xmlns:wps="http://schemas.microsoft.com/office/word/2010/wordprocessingShape" mc:Ignorable="w14 w15 wp14">
+<w:document xmlns:ve="http://schemas.openxmlformats.org/markup-compatibility/2006" xmlns:o="urn:schemas-microsoft-com:office:office" xmlns:r="http://schemas.openxmlformats.org/officeDocument/2006/relationships" xmlns:m="http://schemas.openxmlformats.org/officeDocument/2006/math" xmlns:v="urn:schemas-microsoft-com:vml" xmlns:wp="http://schemas.openxmlformats.org/drawingml/2006/wordprocessingDrawing" xmlns:w10="urn:schemas-microsoft-com:office:word" xmlns:w="http://schemas.openxmlformats.org/wordprocessingml/2006/main" xmlns:wne="http://schemas.microsoft.com/office/word/2006/wordml">
   <w:body>
     <w:p>
       <w:pPr>
@@ -11,7 +11,7 @@
           <w:noProof/>
         </w:rPr>
         <w:drawing>
-          <wp:inline distT="0" distB="0" distL="0" distR="0" wp14:anchorId="6075F117" wp14:editId="75BE28F2">
+          <wp:inline distT="0" distB="0" distL="0" distR="0">
             <wp:extent cx="1917919" cy="1390491"/>
             <wp:effectExtent l="0" t="0" r="6350" b="635"/>
             <wp:docPr id="1" name="Picture 1" descr="http://www.digilentinc.com/Data/Products/PMOD-MIC/PmodMIC-obl-400.jpg"/>
@@ -28,10 +28,10 @@
                     </pic:cNvPicPr>
                   </pic:nvPicPr>
                   <pic:blipFill>
-                    <a:blip r:embed="rId5">
+                    <a:blip r:embed="rId5" cstate="print">
                       <a:extLst>
                         <a:ext uri="{28A0092B-C50C-407E-A947-70E740481C1C}">
-                          <a14:useLocalDpi xmlns:a14="http://schemas.microsoft.com/office/drawing/2010/main" val="0"/>
+                          <a14:useLocalDpi xmlns:a14="http://schemas.microsoft.com/office/drawing/2010/main" xmlns:wps="http://schemas.microsoft.com/office/word/2010/wordprocessingShape" xmlns:wpi="http://schemas.microsoft.com/office/word/2010/wordprocessingInk" xmlns:wpg="http://schemas.microsoft.com/office/word/2010/wordprocessingGroup" xmlns:w15="http://schemas.microsoft.com/office/word/2012/wordml" xmlns:w14="http://schemas.microsoft.com/office/word/2010/wordml" xmlns:w="http://schemas.openxmlformats.org/wordprocessingml/2006/main" xmlns:w10="urn:schemas-microsoft-com:office:word" xmlns:wp14="http://schemas.microsoft.com/office/word/2010/wordprocessingDrawing" xmlns:v="urn:schemas-microsoft-com:vml" xmlns:o="urn:schemas-microsoft-com:office:office" xmlns:mc="http://schemas.openxmlformats.org/markup-compatibility/2006" xmlns:wpc="http://schemas.microsoft.com/office/word/2010/wordprocessingCanvas" xmlns="" val="0"/>
                         </a:ext>
                       </a:extLst>
                     </a:blip>
@@ -64,7 +64,7 @@
           <w:noProof/>
         </w:rPr>
         <w:drawing>
-          <wp:inline distT="0" distB="0" distL="0" distR="0" wp14:anchorId="1F4254E7" wp14:editId="15B4D1B7">
+          <wp:inline distT="0" distB="0" distL="0" distR="0">
             <wp:extent cx="2880626" cy="2476240"/>
             <wp:effectExtent l="0" t="0" r="0" b="635"/>
             <wp:docPr id="2" name="Picture 2"/>
@@ -79,7 +79,7 @@
                     <pic:cNvPicPr/>
                   </pic:nvPicPr>
                   <pic:blipFill>
-                    <a:blip r:embed="rId6"/>
+                    <a:blip r:embed="rId6" cstate="print"/>
                     <a:stretch>
                       <a:fillRect/>
                     </a:stretch>
@@ -108,6 +108,12 @@
       <w:bookmarkEnd w:id="0"/>
     </w:p>
     <w:p>
+      <w:r>
+        <w:t>This Hands-On session has three exercises</w:t>
+      </w:r>
+    </w:p>
+    <w:p/>
+    <w:p>
       <w:pPr>
         <w:pStyle w:val="Heading2"/>
       </w:pPr>
@@ -138,7 +144,13 @@
         <w:t xml:space="preserve">NI </w:t>
       </w:r>
       <w:r>
-        <w:t>SPI API to communicate to the microphone</w:t>
+        <w:t xml:space="preserve">SPI API to communicate </w:t>
+      </w:r>
+      <w:r>
+        <w:t>with</w:t>
+      </w:r>
+      <w:r>
+        <w:t xml:space="preserve"> the microphone</w:t>
       </w:r>
     </w:p>
     <w:p>
@@ -153,7 +165,21 @@
         <w:t xml:space="preserve">Simulate the </w:t>
       </w:r>
       <w:r>
-        <w:t>SPI communication before compiling to verify functionality</w:t>
+        <w:t xml:space="preserve">SPI communication before compiling </w:t>
+      </w:r>
+      <w:r>
+        <w:t xml:space="preserve">FPGA </w:t>
+      </w:r>
+      <w:proofErr w:type="spellStart"/>
+      <w:r>
+        <w:t>bitfile</w:t>
+      </w:r>
+      <w:proofErr w:type="spellEnd"/>
+      <w:r>
+        <w:t xml:space="preserve"> </w:t>
+      </w:r>
+      <w:r>
+        <w:t>to verify functionality</w:t>
       </w:r>
     </w:p>
     <w:p>
@@ -165,7 +191,13 @@
         </w:numPr>
       </w:pPr>
       <w:r>
-        <w:t xml:space="preserve">Plug the acquisition code into the </w:t>
+        <w:t xml:space="preserve">Plug </w:t>
+      </w:r>
+      <w:r>
+        <w:t xml:space="preserve">in </w:t>
+      </w:r>
+      <w:r>
+        <w:t xml:space="preserve">the acquisition code into the </w:t>
       </w:r>
       <w:proofErr w:type="spellStart"/>
       <w:r>
@@ -209,26 +241,150 @@
     <w:p>
       <w:pPr>
         <w:pStyle w:val="Heading4"/>
-      </w:pPr>
-      <w:r>
-        <w:t>1. Step 1</w:t>
+        <w:numPr>
+          <w:ilvl w:val="0"/>
+          <w:numId w:val="5"/>
+        </w:numPr>
+      </w:pPr>
+      <w:r>
+        <w:t>Step 1</w:t>
+      </w:r>
+    </w:p>
+    <w:p>
+      <w:pPr>
+        <w:ind w:left="720"/>
+      </w:pPr>
+      <w:r>
+        <w:t>Reviewing the datasheet</w:t>
+      </w:r>
+    </w:p>
+    <w:p>
+      <w:pPr>
+        <w:pStyle w:val="ListParagraph"/>
+        <w:numPr>
+          <w:ilvl w:val="0"/>
+          <w:numId w:val="6"/>
+        </w:numPr>
+      </w:pPr>
+      <w:r>
+        <w:t>Figure out Physical Connections</w:t>
+      </w:r>
+    </w:p>
+    <w:p>
+      <w:pPr>
+        <w:pStyle w:val="ListParagraph"/>
+        <w:numPr>
+          <w:ilvl w:val="0"/>
+          <w:numId w:val="6"/>
+        </w:numPr>
+      </w:pPr>
+      <w:r>
+        <w:t>Timing and SPI Configuration Settings</w:t>
       </w:r>
     </w:p>
     <w:p>
       <w:pPr>
         <w:pStyle w:val="Heading4"/>
-      </w:pPr>
-      <w:r>
-        <w:t>2. Step 2</w:t>
+        <w:numPr>
+          <w:ilvl w:val="0"/>
+          <w:numId w:val="5"/>
+        </w:numPr>
+      </w:pPr>
+      <w:r>
+        <w:t>Step 2</w:t>
+      </w:r>
+    </w:p>
+    <w:p>
+      <w:pPr>
+        <w:pStyle w:val="ListParagraph"/>
+        <w:numPr>
+          <w:ilvl w:val="0"/>
+          <w:numId w:val="7"/>
+        </w:numPr>
+      </w:pPr>
+      <w:r>
+        <w:t>Modify the SPI Example with required settings</w:t>
+      </w:r>
+    </w:p>
+    <w:p>
+      <w:pPr>
+        <w:pStyle w:val="ListParagraph"/>
+        <w:numPr>
+          <w:ilvl w:val="0"/>
+          <w:numId w:val="7"/>
+        </w:numPr>
+      </w:pPr>
+      <w:r>
+        <w:t>Simulate the VI in Desktop Execution Node</w:t>
       </w:r>
     </w:p>
     <w:p>
       <w:pPr>
         <w:pStyle w:val="Heading4"/>
-      </w:pPr>
-      <w:r>
-        <w:t>3. Step 3</w:t>
-      </w:r>
+        <w:numPr>
+          <w:ilvl w:val="0"/>
+          <w:numId w:val="5"/>
+        </w:numPr>
+      </w:pPr>
+      <w:r>
+        <w:t>Step 3</w:t>
+      </w:r>
+    </w:p>
+    <w:p>
+      <w:pPr>
+        <w:pStyle w:val="ListParagraph"/>
+        <w:numPr>
+          <w:ilvl w:val="0"/>
+          <w:numId w:val="9"/>
+        </w:numPr>
+      </w:pPr>
+      <w:r>
+        <w:t xml:space="preserve">Compile the </w:t>
+      </w:r>
+      <w:proofErr w:type="spellStart"/>
+      <w:r>
+        <w:t>bitfile</w:t>
+      </w:r>
+      <w:proofErr w:type="spellEnd"/>
+      <w:r>
+        <w:t xml:space="preserve"> and test to see if the VI is </w:t>
+      </w:r>
+      <w:r>
+        <w:t>operational</w:t>
+      </w:r>
+    </w:p>
+    <w:p>
+      <w:pPr>
+        <w:pStyle w:val="ListParagraph"/>
+        <w:numPr>
+          <w:ilvl w:val="0"/>
+          <w:numId w:val="9"/>
+        </w:numPr>
+      </w:pPr>
+      <w:r>
+        <w:tab/>
+      </w:r>
+    </w:p>
+    <w:p>
+      <w:pPr>
+        <w:pStyle w:val="ListParagraph"/>
+        <w:numPr>
+          <w:ilvl w:val="0"/>
+          <w:numId w:val="5"/>
+        </w:numPr>
+      </w:pPr>
+      <w:r>
+        <w:t>Step 4</w:t>
+      </w:r>
+    </w:p>
+    <w:p>
+      <w:pPr>
+        <w:pStyle w:val="ListParagraph"/>
+        <w:numPr>
+          <w:ilvl w:val="0"/>
+          <w:numId w:val="10"/>
+        </w:numPr>
+      </w:pPr>
     </w:p>
     <w:p/>
     <w:p>
@@ -281,7 +437,6 @@
         <w:pStyle w:val="Heading3"/>
       </w:pPr>
       <w:r>
-        <w:lastRenderedPageBreak/>
         <w:t xml:space="preserve">Part </w:t>
       </w:r>
       <w:proofErr w:type="gramStart"/>
@@ -304,26 +459,87 @@
     <w:p>
       <w:pPr>
         <w:pStyle w:val="Heading4"/>
-      </w:pPr>
-      <w:r>
-        <w:t>1. Step 1</w:t>
+        <w:numPr>
+          <w:ilvl w:val="0"/>
+          <w:numId w:val="11"/>
+        </w:numPr>
+      </w:pPr>
+      <w:r>
+        <w:t>Step 1</w:t>
+      </w:r>
+    </w:p>
+    <w:p>
+      <w:pPr>
+        <w:ind w:left="360"/>
+      </w:pPr>
+      <w:r>
+        <w:t xml:space="preserve">Modify </w:t>
+      </w:r>
+      <w:r>
+        <w:t>the FPGA</w:t>
+      </w:r>
+      <w:r>
+        <w:t xml:space="preserve"> code to put into </w:t>
+      </w:r>
+      <w:proofErr w:type="spellStart"/>
+      <w:r>
+        <w:t>cRIO</w:t>
+      </w:r>
+      <w:proofErr w:type="spellEnd"/>
+      <w:r>
+        <w:t xml:space="preserve"> FPGA Framework for acquisition. Compile the code.</w:t>
       </w:r>
     </w:p>
     <w:p>
       <w:pPr>
         <w:pStyle w:val="Heading4"/>
-      </w:pPr>
-      <w:r>
-        <w:t>2. Step 2</w:t>
+        <w:numPr>
+          <w:ilvl w:val="0"/>
+          <w:numId w:val="11"/>
+        </w:numPr>
+      </w:pPr>
+      <w:r>
+        <w:t>Step 2</w:t>
+      </w:r>
+    </w:p>
+    <w:p>
+      <w:pPr>
+        <w:ind w:left="360"/>
+      </w:pPr>
+      <w:r>
+        <w:t xml:space="preserve">Modify </w:t>
+      </w:r>
+      <w:r>
+        <w:t xml:space="preserve">and test </w:t>
+      </w:r>
+      <w:r>
+        <w:t>the Real-Time Example to acquire waveforms</w:t>
       </w:r>
     </w:p>
     <w:p>
       <w:pPr>
         <w:pStyle w:val="Heading4"/>
-      </w:pPr>
-      <w:r>
-        <w:t>3. Step 3</w:t>
-      </w:r>
+        <w:numPr>
+          <w:ilvl w:val="0"/>
+          <w:numId w:val="11"/>
+        </w:numPr>
+      </w:pPr>
+      <w:r>
+        <w:t>Step 3</w:t>
+      </w:r>
+    </w:p>
+    <w:p>
+      <w:pPr>
+        <w:ind w:left="360"/>
+      </w:pPr>
+      <w:r>
+        <w:t>Process the acquired data to analyze frequency content.</w:t>
+      </w:r>
+    </w:p>
+    <w:p>
+      <w:pPr>
+        <w:pStyle w:val="ListParagraph"/>
+      </w:pPr>
     </w:p>
     <w:p/>
     <w:p>
@@ -334,7 +550,13 @@
         <w:t xml:space="preserve">Exercise 3: </w:t>
       </w:r>
       <w:r>
-        <w:t>Create a Thin Client</w:t>
+        <w:t>Develop web</w:t>
+      </w:r>
+      <w:r>
+        <w:t xml:space="preserve"> </w:t>
+      </w:r>
+      <w:r>
+        <w:t>service to view in a browser</w:t>
       </w:r>
     </w:p>
     <w:p>
@@ -351,15 +573,21 @@
         </w:numPr>
       </w:pPr>
       <w:r>
-        <w:t xml:space="preserve">Create a LabVIEW </w:t>
+        <w:t xml:space="preserve">Create a </w:t>
       </w:r>
       <w:proofErr w:type="spellStart"/>
       <w:r>
-        <w:t>webservice</w:t>
+        <w:t>LabVIEW</w:t>
       </w:r>
       <w:proofErr w:type="spellEnd"/>
       <w:r>
-        <w:t xml:space="preserve"> to publish the processed data to web server</w:t>
+        <w:t xml:space="preserve"> web</w:t>
+      </w:r>
+      <w:r>
+        <w:t xml:space="preserve"> </w:t>
+      </w:r>
+      <w:r>
+        <w:t>service to publish the processed data to web server</w:t>
       </w:r>
     </w:p>
     <w:p>
@@ -401,22 +629,44 @@
     <w:p>
       <w:pPr>
         <w:pStyle w:val="Heading4"/>
-      </w:pPr>
-      <w:r>
-        <w:t>1. Step 1</w:t>
+        <w:numPr>
+          <w:ilvl w:val="0"/>
+          <w:numId w:val="12"/>
+        </w:numPr>
+      </w:pPr>
+      <w:r>
+        <w:t>Step 1</w:t>
+      </w:r>
+    </w:p>
+    <w:p>
+      <w:pPr>
+        <w:pStyle w:val="ListParagraph"/>
+      </w:pPr>
+      <w:r>
+        <w:t>Creating a Tag set using CVT Web</w:t>
       </w:r>
     </w:p>
     <w:p>
       <w:pPr>
         <w:pStyle w:val="Heading4"/>
-      </w:pPr>
-      <w:r>
-        <w:t>2. Step 2</w:t>
-      </w:r>
+        <w:numPr>
+          <w:ilvl w:val="0"/>
+          <w:numId w:val="12"/>
+        </w:numPr>
+      </w:pPr>
+      <w:r>
+        <w:t>Step 2</w:t>
+      </w:r>
+    </w:p>
+    <w:p>
+      <w:pPr>
+        <w:ind w:left="360"/>
+      </w:pPr>
     </w:p>
     <w:p>
       <w:pPr>
         <w:pStyle w:val="Heading4"/>
+        <w:ind w:firstLine="360"/>
       </w:pPr>
       <w:r>
         <w:t>3. Step 3</w:t>
@@ -434,8 +684,97 @@
 </file>
 
 <file path=word/numbering.xml><?xml version="1.0" encoding="utf-8"?>
-<w:numbering xmlns:wpc="http://schemas.microsoft.com/office/word/2010/wordprocessingCanvas" xmlns:mc="http://schemas.openxmlformats.org/markup-compatibility/2006" xmlns:o="urn:schemas-microsoft-com:office:office" xmlns:r="http://schemas.openxmlformats.org/officeDocument/2006/relationships" xmlns:m="http://schemas.openxmlformats.org/officeDocument/2006/math" xmlns:v="urn:schemas-microsoft-com:vml" xmlns:wp14="http://schemas.microsoft.com/office/word/2010/wordprocessingDrawing" xmlns:wp="http://schemas.openxmlformats.org/drawingml/2006/wordprocessingDrawing" xmlns:w10="urn:schemas-microsoft-com:office:word" xmlns:w="http://schemas.openxmlformats.org/wordprocessingml/2006/main" xmlns:w14="http://schemas.microsoft.com/office/word/2010/wordml" xmlns:w15="http://schemas.microsoft.com/office/word/2012/wordml" xmlns:wpg="http://schemas.microsoft.com/office/word/2010/wordprocessingGroup" xmlns:wpi="http://schemas.microsoft.com/office/word/2010/wordprocessingInk" xmlns:wne="http://schemas.microsoft.com/office/word/2006/wordml" xmlns:wps="http://schemas.microsoft.com/office/word/2010/wordprocessingShape" mc:Ignorable="w14 w15 wp14">
-  <w:abstractNum w:abstractNumId="0" w15:restartNumberingAfterBreak="0">
+<w:numbering xmlns:ve="http://schemas.openxmlformats.org/markup-compatibility/2006" xmlns:o="urn:schemas-microsoft-com:office:office" xmlns:r="http://schemas.openxmlformats.org/officeDocument/2006/relationships" xmlns:m="http://schemas.openxmlformats.org/officeDocument/2006/math" xmlns:v="urn:schemas-microsoft-com:vml" xmlns:wp="http://schemas.openxmlformats.org/drawingml/2006/wordprocessingDrawing" xmlns:w10="urn:schemas-microsoft-com:office:word" xmlns:w="http://schemas.openxmlformats.org/wordprocessingml/2006/main" xmlns:wne="http://schemas.microsoft.com/office/word/2006/wordml">
+  <w:abstractNum w:abstractNumId="0">
+    <w:nsid w:val="01513F0A"/>
+    <w:multiLevelType w:val="hybridMultilevel"/>
+    <w:tmpl w:val="A8CC2FCA"/>
+    <w:lvl w:ilvl="0" w:tplc="1B3E86CC">
+      <w:start w:val="1"/>
+      <w:numFmt w:val="lowerLetter"/>
+      <w:lvlText w:val="%1)"/>
+      <w:lvlJc w:val="left"/>
+      <w:pPr>
+        <w:ind w:left="1080" w:hanging="360"/>
+      </w:pPr>
+      <w:rPr>
+        <w:rFonts w:hint="default"/>
+      </w:rPr>
+    </w:lvl>
+    <w:lvl w:ilvl="1" w:tplc="04090019" w:tentative="1">
+      <w:start w:val="1"/>
+      <w:numFmt w:val="lowerLetter"/>
+      <w:lvlText w:val="%2."/>
+      <w:lvlJc w:val="left"/>
+      <w:pPr>
+        <w:ind w:left="1800" w:hanging="360"/>
+      </w:pPr>
+    </w:lvl>
+    <w:lvl w:ilvl="2" w:tplc="0409001B" w:tentative="1">
+      <w:start w:val="1"/>
+      <w:numFmt w:val="lowerRoman"/>
+      <w:lvlText w:val="%3."/>
+      <w:lvlJc w:val="right"/>
+      <w:pPr>
+        <w:ind w:left="2520" w:hanging="180"/>
+      </w:pPr>
+    </w:lvl>
+    <w:lvl w:ilvl="3" w:tplc="0409000F" w:tentative="1">
+      <w:start w:val="1"/>
+      <w:numFmt w:val="decimal"/>
+      <w:lvlText w:val="%4."/>
+      <w:lvlJc w:val="left"/>
+      <w:pPr>
+        <w:ind w:left="3240" w:hanging="360"/>
+      </w:pPr>
+    </w:lvl>
+    <w:lvl w:ilvl="4" w:tplc="04090019" w:tentative="1">
+      <w:start w:val="1"/>
+      <w:numFmt w:val="lowerLetter"/>
+      <w:lvlText w:val="%5."/>
+      <w:lvlJc w:val="left"/>
+      <w:pPr>
+        <w:ind w:left="3960" w:hanging="360"/>
+      </w:pPr>
+    </w:lvl>
+    <w:lvl w:ilvl="5" w:tplc="0409001B" w:tentative="1">
+      <w:start w:val="1"/>
+      <w:numFmt w:val="lowerRoman"/>
+      <w:lvlText w:val="%6."/>
+      <w:lvlJc w:val="right"/>
+      <w:pPr>
+        <w:ind w:left="4680" w:hanging="180"/>
+      </w:pPr>
+    </w:lvl>
+    <w:lvl w:ilvl="6" w:tplc="0409000F" w:tentative="1">
+      <w:start w:val="1"/>
+      <w:numFmt w:val="decimal"/>
+      <w:lvlText w:val="%7."/>
+      <w:lvlJc w:val="left"/>
+      <w:pPr>
+        <w:ind w:left="5400" w:hanging="360"/>
+      </w:pPr>
+    </w:lvl>
+    <w:lvl w:ilvl="7" w:tplc="04090019" w:tentative="1">
+      <w:start w:val="1"/>
+      <w:numFmt w:val="lowerLetter"/>
+      <w:lvlText w:val="%8."/>
+      <w:lvlJc w:val="left"/>
+      <w:pPr>
+        <w:ind w:left="6120" w:hanging="360"/>
+      </w:pPr>
+    </w:lvl>
+    <w:lvl w:ilvl="8" w:tplc="0409001B" w:tentative="1">
+      <w:start w:val="1"/>
+      <w:numFmt w:val="lowerRoman"/>
+      <w:lvlText w:val="%9."/>
+      <w:lvlJc w:val="right"/>
+      <w:pPr>
+        <w:ind w:left="6840" w:hanging="180"/>
+      </w:pPr>
+    </w:lvl>
+  </w:abstractNum>
+  <w:abstractNum w:abstractNumId="1">
     <w:nsid w:val="129F0144"/>
     <w:multiLevelType w:val="hybridMultilevel"/>
     <w:tmpl w:val="95FC559A"/>
@@ -548,7 +887,363 @@
       </w:rPr>
     </w:lvl>
   </w:abstractNum>
-  <w:abstractNum w:abstractNumId="1" w15:restartNumberingAfterBreak="0">
+  <w:abstractNum w:abstractNumId="2">
+    <w:nsid w:val="158B27C9"/>
+    <w:multiLevelType w:val="hybridMultilevel"/>
+    <w:tmpl w:val="A2B68878"/>
+    <w:lvl w:ilvl="0" w:tplc="D402E83A">
+      <w:start w:val="1"/>
+      <w:numFmt w:val="lowerLetter"/>
+      <w:lvlText w:val="%1)"/>
+      <w:lvlJc w:val="left"/>
+      <w:pPr>
+        <w:ind w:left="1080" w:hanging="360"/>
+      </w:pPr>
+      <w:rPr>
+        <w:rFonts w:hint="default"/>
+      </w:rPr>
+    </w:lvl>
+    <w:lvl w:ilvl="1" w:tplc="04090019" w:tentative="1">
+      <w:start w:val="1"/>
+      <w:numFmt w:val="lowerLetter"/>
+      <w:lvlText w:val="%2."/>
+      <w:lvlJc w:val="left"/>
+      <w:pPr>
+        <w:ind w:left="1800" w:hanging="360"/>
+      </w:pPr>
+    </w:lvl>
+    <w:lvl w:ilvl="2" w:tplc="0409001B" w:tentative="1">
+      <w:start w:val="1"/>
+      <w:numFmt w:val="lowerRoman"/>
+      <w:lvlText w:val="%3."/>
+      <w:lvlJc w:val="right"/>
+      <w:pPr>
+        <w:ind w:left="2520" w:hanging="180"/>
+      </w:pPr>
+    </w:lvl>
+    <w:lvl w:ilvl="3" w:tplc="0409000F" w:tentative="1">
+      <w:start w:val="1"/>
+      <w:numFmt w:val="decimal"/>
+      <w:lvlText w:val="%4."/>
+      <w:lvlJc w:val="left"/>
+      <w:pPr>
+        <w:ind w:left="3240" w:hanging="360"/>
+      </w:pPr>
+    </w:lvl>
+    <w:lvl w:ilvl="4" w:tplc="04090019" w:tentative="1">
+      <w:start w:val="1"/>
+      <w:numFmt w:val="lowerLetter"/>
+      <w:lvlText w:val="%5."/>
+      <w:lvlJc w:val="left"/>
+      <w:pPr>
+        <w:ind w:left="3960" w:hanging="360"/>
+      </w:pPr>
+    </w:lvl>
+    <w:lvl w:ilvl="5" w:tplc="0409001B" w:tentative="1">
+      <w:start w:val="1"/>
+      <w:numFmt w:val="lowerRoman"/>
+      <w:lvlText w:val="%6."/>
+      <w:lvlJc w:val="right"/>
+      <w:pPr>
+        <w:ind w:left="4680" w:hanging="180"/>
+      </w:pPr>
+    </w:lvl>
+    <w:lvl w:ilvl="6" w:tplc="0409000F" w:tentative="1">
+      <w:start w:val="1"/>
+      <w:numFmt w:val="decimal"/>
+      <w:lvlText w:val="%7."/>
+      <w:lvlJc w:val="left"/>
+      <w:pPr>
+        <w:ind w:left="5400" w:hanging="360"/>
+      </w:pPr>
+    </w:lvl>
+    <w:lvl w:ilvl="7" w:tplc="04090019" w:tentative="1">
+      <w:start w:val="1"/>
+      <w:numFmt w:val="lowerLetter"/>
+      <w:lvlText w:val="%8."/>
+      <w:lvlJc w:val="left"/>
+      <w:pPr>
+        <w:ind w:left="6120" w:hanging="360"/>
+      </w:pPr>
+    </w:lvl>
+    <w:lvl w:ilvl="8" w:tplc="0409001B" w:tentative="1">
+      <w:start w:val="1"/>
+      <w:numFmt w:val="lowerRoman"/>
+      <w:lvlText w:val="%9."/>
+      <w:lvlJc w:val="right"/>
+      <w:pPr>
+        <w:ind w:left="6840" w:hanging="180"/>
+      </w:pPr>
+    </w:lvl>
+  </w:abstractNum>
+  <w:abstractNum w:abstractNumId="3">
+    <w:nsid w:val="191979B1"/>
+    <w:multiLevelType w:val="hybridMultilevel"/>
+    <w:tmpl w:val="D832B91C"/>
+    <w:lvl w:ilvl="0" w:tplc="1B200DB2">
+      <w:start w:val="1"/>
+      <w:numFmt w:val="lowerLetter"/>
+      <w:lvlText w:val="%1)"/>
+      <w:lvlJc w:val="left"/>
+      <w:pPr>
+        <w:ind w:left="1080" w:hanging="360"/>
+      </w:pPr>
+      <w:rPr>
+        <w:rFonts w:hint="default"/>
+      </w:rPr>
+    </w:lvl>
+    <w:lvl w:ilvl="1" w:tplc="04090019" w:tentative="1">
+      <w:start w:val="1"/>
+      <w:numFmt w:val="lowerLetter"/>
+      <w:lvlText w:val="%2."/>
+      <w:lvlJc w:val="left"/>
+      <w:pPr>
+        <w:ind w:left="1800" w:hanging="360"/>
+      </w:pPr>
+    </w:lvl>
+    <w:lvl w:ilvl="2" w:tplc="0409001B" w:tentative="1">
+      <w:start w:val="1"/>
+      <w:numFmt w:val="lowerRoman"/>
+      <w:lvlText w:val="%3."/>
+      <w:lvlJc w:val="right"/>
+      <w:pPr>
+        <w:ind w:left="2520" w:hanging="180"/>
+      </w:pPr>
+    </w:lvl>
+    <w:lvl w:ilvl="3" w:tplc="0409000F" w:tentative="1">
+      <w:start w:val="1"/>
+      <w:numFmt w:val="decimal"/>
+      <w:lvlText w:val="%4."/>
+      <w:lvlJc w:val="left"/>
+      <w:pPr>
+        <w:ind w:left="3240" w:hanging="360"/>
+      </w:pPr>
+    </w:lvl>
+    <w:lvl w:ilvl="4" w:tplc="04090019" w:tentative="1">
+      <w:start w:val="1"/>
+      <w:numFmt w:val="lowerLetter"/>
+      <w:lvlText w:val="%5."/>
+      <w:lvlJc w:val="left"/>
+      <w:pPr>
+        <w:ind w:left="3960" w:hanging="360"/>
+      </w:pPr>
+    </w:lvl>
+    <w:lvl w:ilvl="5" w:tplc="0409001B" w:tentative="1">
+      <w:start w:val="1"/>
+      <w:numFmt w:val="lowerRoman"/>
+      <w:lvlText w:val="%6."/>
+      <w:lvlJc w:val="right"/>
+      <w:pPr>
+        <w:ind w:left="4680" w:hanging="180"/>
+      </w:pPr>
+    </w:lvl>
+    <w:lvl w:ilvl="6" w:tplc="0409000F" w:tentative="1">
+      <w:start w:val="1"/>
+      <w:numFmt w:val="decimal"/>
+      <w:lvlText w:val="%7."/>
+      <w:lvlJc w:val="left"/>
+      <w:pPr>
+        <w:ind w:left="5400" w:hanging="360"/>
+      </w:pPr>
+    </w:lvl>
+    <w:lvl w:ilvl="7" w:tplc="04090019" w:tentative="1">
+      <w:start w:val="1"/>
+      <w:numFmt w:val="lowerLetter"/>
+      <w:lvlText w:val="%8."/>
+      <w:lvlJc w:val="left"/>
+      <w:pPr>
+        <w:ind w:left="6120" w:hanging="360"/>
+      </w:pPr>
+    </w:lvl>
+    <w:lvl w:ilvl="8" w:tplc="0409001B" w:tentative="1">
+      <w:start w:val="1"/>
+      <w:numFmt w:val="lowerRoman"/>
+      <w:lvlText w:val="%9."/>
+      <w:lvlJc w:val="right"/>
+      <w:pPr>
+        <w:ind w:left="6840" w:hanging="180"/>
+      </w:pPr>
+    </w:lvl>
+  </w:abstractNum>
+  <w:abstractNum w:abstractNumId="4">
+    <w:nsid w:val="248661A9"/>
+    <w:multiLevelType w:val="hybridMultilevel"/>
+    <w:tmpl w:val="0CEC05FE"/>
+    <w:lvl w:ilvl="0" w:tplc="0409000F">
+      <w:start w:val="1"/>
+      <w:numFmt w:val="decimal"/>
+      <w:lvlText w:val="%1."/>
+      <w:lvlJc w:val="left"/>
+      <w:pPr>
+        <w:ind w:left="720" w:hanging="360"/>
+      </w:pPr>
+      <w:rPr>
+        <w:rFonts w:hint="default"/>
+      </w:rPr>
+    </w:lvl>
+    <w:lvl w:ilvl="1" w:tplc="04090019" w:tentative="1">
+      <w:start w:val="1"/>
+      <w:numFmt w:val="lowerLetter"/>
+      <w:lvlText w:val="%2."/>
+      <w:lvlJc w:val="left"/>
+      <w:pPr>
+        <w:ind w:left="1440" w:hanging="360"/>
+      </w:pPr>
+    </w:lvl>
+    <w:lvl w:ilvl="2" w:tplc="0409001B" w:tentative="1">
+      <w:start w:val="1"/>
+      <w:numFmt w:val="lowerRoman"/>
+      <w:lvlText w:val="%3."/>
+      <w:lvlJc w:val="right"/>
+      <w:pPr>
+        <w:ind w:left="2160" w:hanging="180"/>
+      </w:pPr>
+    </w:lvl>
+    <w:lvl w:ilvl="3" w:tplc="0409000F" w:tentative="1">
+      <w:start w:val="1"/>
+      <w:numFmt w:val="decimal"/>
+      <w:lvlText w:val="%4."/>
+      <w:lvlJc w:val="left"/>
+      <w:pPr>
+        <w:ind w:left="2880" w:hanging="360"/>
+      </w:pPr>
+    </w:lvl>
+    <w:lvl w:ilvl="4" w:tplc="04090019" w:tentative="1">
+      <w:start w:val="1"/>
+      <w:numFmt w:val="lowerLetter"/>
+      <w:lvlText w:val="%5."/>
+      <w:lvlJc w:val="left"/>
+      <w:pPr>
+        <w:ind w:left="3600" w:hanging="360"/>
+      </w:pPr>
+    </w:lvl>
+    <w:lvl w:ilvl="5" w:tplc="0409001B" w:tentative="1">
+      <w:start w:val="1"/>
+      <w:numFmt w:val="lowerRoman"/>
+      <w:lvlText w:val="%6."/>
+      <w:lvlJc w:val="right"/>
+      <w:pPr>
+        <w:ind w:left="4320" w:hanging="180"/>
+      </w:pPr>
+    </w:lvl>
+    <w:lvl w:ilvl="6" w:tplc="0409000F" w:tentative="1">
+      <w:start w:val="1"/>
+      <w:numFmt w:val="decimal"/>
+      <w:lvlText w:val="%7."/>
+      <w:lvlJc w:val="left"/>
+      <w:pPr>
+        <w:ind w:left="5040" w:hanging="360"/>
+      </w:pPr>
+    </w:lvl>
+    <w:lvl w:ilvl="7" w:tplc="04090019" w:tentative="1">
+      <w:start w:val="1"/>
+      <w:numFmt w:val="lowerLetter"/>
+      <w:lvlText w:val="%8."/>
+      <w:lvlJc w:val="left"/>
+      <w:pPr>
+        <w:ind w:left="5760" w:hanging="360"/>
+      </w:pPr>
+    </w:lvl>
+    <w:lvl w:ilvl="8" w:tplc="0409001B" w:tentative="1">
+      <w:start w:val="1"/>
+      <w:numFmt w:val="lowerRoman"/>
+      <w:lvlText w:val="%9."/>
+      <w:lvlJc w:val="right"/>
+      <w:pPr>
+        <w:ind w:left="6480" w:hanging="180"/>
+      </w:pPr>
+    </w:lvl>
+  </w:abstractNum>
+  <w:abstractNum w:abstractNumId="5">
+    <w:nsid w:val="270E7F73"/>
+    <w:multiLevelType w:val="hybridMultilevel"/>
+    <w:tmpl w:val="FAE265C6"/>
+    <w:lvl w:ilvl="0" w:tplc="0409000F">
+      <w:start w:val="1"/>
+      <w:numFmt w:val="decimal"/>
+      <w:lvlText w:val="%1."/>
+      <w:lvlJc w:val="left"/>
+      <w:pPr>
+        <w:ind w:left="720" w:hanging="360"/>
+      </w:pPr>
+      <w:rPr>
+        <w:rFonts w:hint="default"/>
+      </w:rPr>
+    </w:lvl>
+    <w:lvl w:ilvl="1" w:tplc="04090019" w:tentative="1">
+      <w:start w:val="1"/>
+      <w:numFmt w:val="lowerLetter"/>
+      <w:lvlText w:val="%2."/>
+      <w:lvlJc w:val="left"/>
+      <w:pPr>
+        <w:ind w:left="1440" w:hanging="360"/>
+      </w:pPr>
+    </w:lvl>
+    <w:lvl w:ilvl="2" w:tplc="0409001B" w:tentative="1">
+      <w:start w:val="1"/>
+      <w:numFmt w:val="lowerRoman"/>
+      <w:lvlText w:val="%3."/>
+      <w:lvlJc w:val="right"/>
+      <w:pPr>
+        <w:ind w:left="2160" w:hanging="180"/>
+      </w:pPr>
+    </w:lvl>
+    <w:lvl w:ilvl="3" w:tplc="0409000F" w:tentative="1">
+      <w:start w:val="1"/>
+      <w:numFmt w:val="decimal"/>
+      <w:lvlText w:val="%4."/>
+      <w:lvlJc w:val="left"/>
+      <w:pPr>
+        <w:ind w:left="2880" w:hanging="360"/>
+      </w:pPr>
+    </w:lvl>
+    <w:lvl w:ilvl="4" w:tplc="04090019" w:tentative="1">
+      <w:start w:val="1"/>
+      <w:numFmt w:val="lowerLetter"/>
+      <w:lvlText w:val="%5."/>
+      <w:lvlJc w:val="left"/>
+      <w:pPr>
+        <w:ind w:left="3600" w:hanging="360"/>
+      </w:pPr>
+    </w:lvl>
+    <w:lvl w:ilvl="5" w:tplc="0409001B" w:tentative="1">
+      <w:start w:val="1"/>
+      <w:numFmt w:val="lowerRoman"/>
+      <w:lvlText w:val="%6."/>
+      <w:lvlJc w:val="right"/>
+      <w:pPr>
+        <w:ind w:left="4320" w:hanging="180"/>
+      </w:pPr>
+    </w:lvl>
+    <w:lvl w:ilvl="6" w:tplc="0409000F" w:tentative="1">
+      <w:start w:val="1"/>
+      <w:numFmt w:val="decimal"/>
+      <w:lvlText w:val="%7."/>
+      <w:lvlJc w:val="left"/>
+      <w:pPr>
+        <w:ind w:left="5040" w:hanging="360"/>
+      </w:pPr>
+    </w:lvl>
+    <w:lvl w:ilvl="7" w:tplc="04090019" w:tentative="1">
+      <w:start w:val="1"/>
+      <w:numFmt w:val="lowerLetter"/>
+      <w:lvlText w:val="%8."/>
+      <w:lvlJc w:val="left"/>
+      <w:pPr>
+        <w:ind w:left="5760" w:hanging="360"/>
+      </w:pPr>
+    </w:lvl>
+    <w:lvl w:ilvl="8" w:tplc="0409001B" w:tentative="1">
+      <w:start w:val="1"/>
+      <w:numFmt w:val="lowerRoman"/>
+      <w:lvlText w:val="%9."/>
+      <w:lvlJc w:val="right"/>
+      <w:pPr>
+        <w:ind w:left="6480" w:hanging="180"/>
+      </w:pPr>
+    </w:lvl>
+  </w:abstractNum>
+  <w:abstractNum w:abstractNumId="6">
     <w:nsid w:val="303356F7"/>
     <w:multiLevelType w:val="hybridMultilevel"/>
     <w:tmpl w:val="031CCBCC"/>
@@ -661,7 +1356,96 @@
       </w:rPr>
     </w:lvl>
   </w:abstractNum>
-  <w:abstractNum w:abstractNumId="2" w15:restartNumberingAfterBreak="0">
+  <w:abstractNum w:abstractNumId="7">
+    <w:nsid w:val="3ED53969"/>
+    <w:multiLevelType w:val="hybridMultilevel"/>
+    <w:tmpl w:val="35403FE8"/>
+    <w:lvl w:ilvl="0" w:tplc="0409000F">
+      <w:start w:val="1"/>
+      <w:numFmt w:val="decimal"/>
+      <w:lvlText w:val="%1."/>
+      <w:lvlJc w:val="left"/>
+      <w:pPr>
+        <w:ind w:left="720" w:hanging="360"/>
+      </w:pPr>
+      <w:rPr>
+        <w:rFonts w:hint="default"/>
+      </w:rPr>
+    </w:lvl>
+    <w:lvl w:ilvl="1" w:tplc="04090019" w:tentative="1">
+      <w:start w:val="1"/>
+      <w:numFmt w:val="lowerLetter"/>
+      <w:lvlText w:val="%2."/>
+      <w:lvlJc w:val="left"/>
+      <w:pPr>
+        <w:ind w:left="1440" w:hanging="360"/>
+      </w:pPr>
+    </w:lvl>
+    <w:lvl w:ilvl="2" w:tplc="0409001B" w:tentative="1">
+      <w:start w:val="1"/>
+      <w:numFmt w:val="lowerRoman"/>
+      <w:lvlText w:val="%3."/>
+      <w:lvlJc w:val="right"/>
+      <w:pPr>
+        <w:ind w:left="2160" w:hanging="180"/>
+      </w:pPr>
+    </w:lvl>
+    <w:lvl w:ilvl="3" w:tplc="0409000F" w:tentative="1">
+      <w:start w:val="1"/>
+      <w:numFmt w:val="decimal"/>
+      <w:lvlText w:val="%4."/>
+      <w:lvlJc w:val="left"/>
+      <w:pPr>
+        <w:ind w:left="2880" w:hanging="360"/>
+      </w:pPr>
+    </w:lvl>
+    <w:lvl w:ilvl="4" w:tplc="04090019" w:tentative="1">
+      <w:start w:val="1"/>
+      <w:numFmt w:val="lowerLetter"/>
+      <w:lvlText w:val="%5."/>
+      <w:lvlJc w:val="left"/>
+      <w:pPr>
+        <w:ind w:left="3600" w:hanging="360"/>
+      </w:pPr>
+    </w:lvl>
+    <w:lvl w:ilvl="5" w:tplc="0409001B" w:tentative="1">
+      <w:start w:val="1"/>
+      <w:numFmt w:val="lowerRoman"/>
+      <w:lvlText w:val="%6."/>
+      <w:lvlJc w:val="right"/>
+      <w:pPr>
+        <w:ind w:left="4320" w:hanging="180"/>
+      </w:pPr>
+    </w:lvl>
+    <w:lvl w:ilvl="6" w:tplc="0409000F" w:tentative="1">
+      <w:start w:val="1"/>
+      <w:numFmt w:val="decimal"/>
+      <w:lvlText w:val="%7."/>
+      <w:lvlJc w:val="left"/>
+      <w:pPr>
+        <w:ind w:left="5040" w:hanging="360"/>
+      </w:pPr>
+    </w:lvl>
+    <w:lvl w:ilvl="7" w:tplc="04090019" w:tentative="1">
+      <w:start w:val="1"/>
+      <w:numFmt w:val="lowerLetter"/>
+      <w:lvlText w:val="%8."/>
+      <w:lvlJc w:val="left"/>
+      <w:pPr>
+        <w:ind w:left="5760" w:hanging="360"/>
+      </w:pPr>
+    </w:lvl>
+    <w:lvl w:ilvl="8" w:tplc="0409001B" w:tentative="1">
+      <w:start w:val="1"/>
+      <w:numFmt w:val="lowerRoman"/>
+      <w:lvlText w:val="%9."/>
+      <w:lvlJc w:val="right"/>
+      <w:pPr>
+        <w:ind w:left="6480" w:hanging="180"/>
+      </w:pPr>
+    </w:lvl>
+  </w:abstractNum>
+  <w:abstractNum w:abstractNumId="8">
     <w:nsid w:val="415D3D73"/>
     <w:multiLevelType w:val="hybridMultilevel"/>
     <w:tmpl w:val="47A602E0"/>
@@ -774,7 +1558,7 @@
       </w:rPr>
     </w:lvl>
   </w:abstractNum>
-  <w:abstractNum w:abstractNumId="3" w15:restartNumberingAfterBreak="0">
+  <w:abstractNum w:abstractNumId="9">
     <w:nsid w:val="4A182D85"/>
     <w:multiLevelType w:val="hybridMultilevel"/>
     <w:tmpl w:val="03726E10"/>
@@ -887,23 +1671,225 @@
       </w:rPr>
     </w:lvl>
   </w:abstractNum>
+  <w:abstractNum w:abstractNumId="10">
+    <w:nsid w:val="633E7D17"/>
+    <w:multiLevelType w:val="hybridMultilevel"/>
+    <w:tmpl w:val="77E65734"/>
+    <w:lvl w:ilvl="0" w:tplc="623AD120">
+      <w:start w:val="1"/>
+      <w:numFmt w:val="lowerLetter"/>
+      <w:lvlText w:val="%1)"/>
+      <w:lvlJc w:val="left"/>
+      <w:pPr>
+        <w:ind w:left="1080" w:hanging="360"/>
+      </w:pPr>
+      <w:rPr>
+        <w:rFonts w:hint="default"/>
+      </w:rPr>
+    </w:lvl>
+    <w:lvl w:ilvl="1" w:tplc="04090019" w:tentative="1">
+      <w:start w:val="1"/>
+      <w:numFmt w:val="lowerLetter"/>
+      <w:lvlText w:val="%2."/>
+      <w:lvlJc w:val="left"/>
+      <w:pPr>
+        <w:ind w:left="1800" w:hanging="360"/>
+      </w:pPr>
+    </w:lvl>
+    <w:lvl w:ilvl="2" w:tplc="0409001B" w:tentative="1">
+      <w:start w:val="1"/>
+      <w:numFmt w:val="lowerRoman"/>
+      <w:lvlText w:val="%3."/>
+      <w:lvlJc w:val="right"/>
+      <w:pPr>
+        <w:ind w:left="2520" w:hanging="180"/>
+      </w:pPr>
+    </w:lvl>
+    <w:lvl w:ilvl="3" w:tplc="0409000F" w:tentative="1">
+      <w:start w:val="1"/>
+      <w:numFmt w:val="decimal"/>
+      <w:lvlText w:val="%4."/>
+      <w:lvlJc w:val="left"/>
+      <w:pPr>
+        <w:ind w:left="3240" w:hanging="360"/>
+      </w:pPr>
+    </w:lvl>
+    <w:lvl w:ilvl="4" w:tplc="04090019" w:tentative="1">
+      <w:start w:val="1"/>
+      <w:numFmt w:val="lowerLetter"/>
+      <w:lvlText w:val="%5."/>
+      <w:lvlJc w:val="left"/>
+      <w:pPr>
+        <w:ind w:left="3960" w:hanging="360"/>
+      </w:pPr>
+    </w:lvl>
+    <w:lvl w:ilvl="5" w:tplc="0409001B" w:tentative="1">
+      <w:start w:val="1"/>
+      <w:numFmt w:val="lowerRoman"/>
+      <w:lvlText w:val="%6."/>
+      <w:lvlJc w:val="right"/>
+      <w:pPr>
+        <w:ind w:left="4680" w:hanging="180"/>
+      </w:pPr>
+    </w:lvl>
+    <w:lvl w:ilvl="6" w:tplc="0409000F" w:tentative="1">
+      <w:start w:val="1"/>
+      <w:numFmt w:val="decimal"/>
+      <w:lvlText w:val="%7."/>
+      <w:lvlJc w:val="left"/>
+      <w:pPr>
+        <w:ind w:left="5400" w:hanging="360"/>
+      </w:pPr>
+    </w:lvl>
+    <w:lvl w:ilvl="7" w:tplc="04090019" w:tentative="1">
+      <w:start w:val="1"/>
+      <w:numFmt w:val="lowerLetter"/>
+      <w:lvlText w:val="%8."/>
+      <w:lvlJc w:val="left"/>
+      <w:pPr>
+        <w:ind w:left="6120" w:hanging="360"/>
+      </w:pPr>
+    </w:lvl>
+    <w:lvl w:ilvl="8" w:tplc="0409001B" w:tentative="1">
+      <w:start w:val="1"/>
+      <w:numFmt w:val="lowerRoman"/>
+      <w:lvlText w:val="%9."/>
+      <w:lvlJc w:val="right"/>
+      <w:pPr>
+        <w:ind w:left="6840" w:hanging="180"/>
+      </w:pPr>
+    </w:lvl>
+  </w:abstractNum>
+  <w:abstractNum w:abstractNumId="11">
+    <w:nsid w:val="76BC5741"/>
+    <w:multiLevelType w:val="hybridMultilevel"/>
+    <w:tmpl w:val="6C5EF536"/>
+    <w:lvl w:ilvl="0" w:tplc="75547E9A">
+      <w:start w:val="1"/>
+      <w:numFmt w:val="lowerLetter"/>
+      <w:lvlText w:val="%1)"/>
+      <w:lvlJc w:val="left"/>
+      <w:pPr>
+        <w:ind w:left="1080" w:hanging="360"/>
+      </w:pPr>
+      <w:rPr>
+        <w:rFonts w:hint="default"/>
+      </w:rPr>
+    </w:lvl>
+    <w:lvl w:ilvl="1" w:tplc="04090019" w:tentative="1">
+      <w:start w:val="1"/>
+      <w:numFmt w:val="lowerLetter"/>
+      <w:lvlText w:val="%2."/>
+      <w:lvlJc w:val="left"/>
+      <w:pPr>
+        <w:ind w:left="1800" w:hanging="360"/>
+      </w:pPr>
+    </w:lvl>
+    <w:lvl w:ilvl="2" w:tplc="0409001B" w:tentative="1">
+      <w:start w:val="1"/>
+      <w:numFmt w:val="lowerRoman"/>
+      <w:lvlText w:val="%3."/>
+      <w:lvlJc w:val="right"/>
+      <w:pPr>
+        <w:ind w:left="2520" w:hanging="180"/>
+      </w:pPr>
+    </w:lvl>
+    <w:lvl w:ilvl="3" w:tplc="0409000F" w:tentative="1">
+      <w:start w:val="1"/>
+      <w:numFmt w:val="decimal"/>
+      <w:lvlText w:val="%4."/>
+      <w:lvlJc w:val="left"/>
+      <w:pPr>
+        <w:ind w:left="3240" w:hanging="360"/>
+      </w:pPr>
+    </w:lvl>
+    <w:lvl w:ilvl="4" w:tplc="04090019" w:tentative="1">
+      <w:start w:val="1"/>
+      <w:numFmt w:val="lowerLetter"/>
+      <w:lvlText w:val="%5."/>
+      <w:lvlJc w:val="left"/>
+      <w:pPr>
+        <w:ind w:left="3960" w:hanging="360"/>
+      </w:pPr>
+    </w:lvl>
+    <w:lvl w:ilvl="5" w:tplc="0409001B" w:tentative="1">
+      <w:start w:val="1"/>
+      <w:numFmt w:val="lowerRoman"/>
+      <w:lvlText w:val="%6."/>
+      <w:lvlJc w:val="right"/>
+      <w:pPr>
+        <w:ind w:left="4680" w:hanging="180"/>
+      </w:pPr>
+    </w:lvl>
+    <w:lvl w:ilvl="6" w:tplc="0409000F" w:tentative="1">
+      <w:start w:val="1"/>
+      <w:numFmt w:val="decimal"/>
+      <w:lvlText w:val="%7."/>
+      <w:lvlJc w:val="left"/>
+      <w:pPr>
+        <w:ind w:left="5400" w:hanging="360"/>
+      </w:pPr>
+    </w:lvl>
+    <w:lvl w:ilvl="7" w:tplc="04090019" w:tentative="1">
+      <w:start w:val="1"/>
+      <w:numFmt w:val="lowerLetter"/>
+      <w:lvlText w:val="%8."/>
+      <w:lvlJc w:val="left"/>
+      <w:pPr>
+        <w:ind w:left="6120" w:hanging="360"/>
+      </w:pPr>
+    </w:lvl>
+    <w:lvl w:ilvl="8" w:tplc="0409001B" w:tentative="1">
+      <w:start w:val="1"/>
+      <w:numFmt w:val="lowerRoman"/>
+      <w:lvlText w:val="%9."/>
+      <w:lvlJc w:val="right"/>
+      <w:pPr>
+        <w:ind w:left="6840" w:hanging="180"/>
+      </w:pPr>
+    </w:lvl>
+  </w:abstractNum>
   <w:num w:numId="1">
+    <w:abstractNumId w:val="8"/>
+  </w:num>
+  <w:num w:numId="2">
+    <w:abstractNumId w:val="9"/>
+  </w:num>
+  <w:num w:numId="3">
+    <w:abstractNumId w:val="6"/>
+  </w:num>
+  <w:num w:numId="4">
+    <w:abstractNumId w:val="1"/>
+  </w:num>
+  <w:num w:numId="5">
+    <w:abstractNumId w:val="5"/>
+  </w:num>
+  <w:num w:numId="6">
+    <w:abstractNumId w:val="11"/>
+  </w:num>
+  <w:num w:numId="7">
+    <w:abstractNumId w:val="10"/>
+  </w:num>
+  <w:num w:numId="8">
+    <w:abstractNumId w:val="3"/>
+  </w:num>
+  <w:num w:numId="9">
     <w:abstractNumId w:val="2"/>
   </w:num>
-  <w:num w:numId="2">
-    <w:abstractNumId w:val="3"/>
+  <w:num w:numId="10">
+    <w:abstractNumId w:val="0"/>
   </w:num>
-  <w:num w:numId="3">
-    <w:abstractNumId w:val="1"/>
+  <w:num w:numId="11">
+    <w:abstractNumId w:val="4"/>
   </w:num>
-  <w:num w:numId="4">
-    <w:abstractNumId w:val="0"/>
+  <w:num w:numId="12">
+    <w:abstractNumId w:val="7"/>
   </w:num>
 </w:numbering>
 </file>
 
 <file path=word/styles.xml><?xml version="1.0" encoding="utf-8"?>
-<w:styles xmlns:mc="http://schemas.openxmlformats.org/markup-compatibility/2006" xmlns:r="http://schemas.openxmlformats.org/officeDocument/2006/relationships" xmlns:w="http://schemas.openxmlformats.org/wordprocessingml/2006/main" xmlns:w14="http://schemas.microsoft.com/office/word/2010/wordml" xmlns:w15="http://schemas.microsoft.com/office/word/2012/wordml" mc:Ignorable="w14 w15">
+<w:styles xmlns:r="http://schemas.openxmlformats.org/officeDocument/2006/relationships" xmlns:w="http://schemas.openxmlformats.org/wordprocessingml/2006/main">
   <w:docDefaults>
     <w:rPrDefault>
       <w:rPr>
@@ -919,382 +1905,149 @@
       </w:pPr>
     </w:pPrDefault>
   </w:docDefaults>
-  <w:latentStyles w:defLockedState="0" w:defUIPriority="99" w:defSemiHidden="0" w:defUnhideWhenUsed="0" w:defQFormat="0" w:count="371">
-    <w:lsdException w:name="Normal" w:uiPriority="0" w:qFormat="1"/>
-    <w:lsdException w:name="heading 1" w:uiPriority="9" w:qFormat="1"/>
-    <w:lsdException w:name="heading 2" w:semiHidden="1" w:uiPriority="9" w:unhideWhenUsed="1" w:qFormat="1"/>
-    <w:lsdException w:name="heading 3" w:semiHidden="1" w:uiPriority="9" w:unhideWhenUsed="1" w:qFormat="1"/>
-    <w:lsdException w:name="heading 4" w:semiHidden="1" w:uiPriority="9" w:unhideWhenUsed="1" w:qFormat="1"/>
-    <w:lsdException w:name="heading 5" w:semiHidden="1" w:uiPriority="9" w:unhideWhenUsed="1" w:qFormat="1"/>
-    <w:lsdException w:name="heading 6" w:semiHidden="1" w:uiPriority="9" w:unhideWhenUsed="1" w:qFormat="1"/>
-    <w:lsdException w:name="heading 7" w:semiHidden="1" w:uiPriority="9" w:unhideWhenUsed="1" w:qFormat="1"/>
-    <w:lsdException w:name="heading 8" w:semiHidden="1" w:uiPriority="9" w:unhideWhenUsed="1" w:qFormat="1"/>
-    <w:lsdException w:name="heading 9" w:semiHidden="1" w:uiPriority="9" w:unhideWhenUsed="1" w:qFormat="1"/>
-    <w:lsdException w:name="index 1" w:semiHidden="1" w:unhideWhenUsed="1"/>
-    <w:lsdException w:name="index 2" w:semiHidden="1" w:unhideWhenUsed="1"/>
-    <w:lsdException w:name="index 3" w:semiHidden="1" w:unhideWhenUsed="1"/>
-    <w:lsdException w:name="index 4" w:semiHidden="1" w:unhideWhenUsed="1"/>
-    <w:lsdException w:name="index 5" w:semiHidden="1" w:unhideWhenUsed="1"/>
-    <w:lsdException w:name="index 6" w:semiHidden="1" w:unhideWhenUsed="1"/>
-    <w:lsdException w:name="index 7" w:semiHidden="1" w:unhideWhenUsed="1"/>
-    <w:lsdException w:name="index 8" w:semiHidden="1" w:unhideWhenUsed="1"/>
-    <w:lsdException w:name="index 9" w:semiHidden="1" w:unhideWhenUsed="1"/>
-    <w:lsdException w:name="toc 1" w:semiHidden="1" w:uiPriority="39" w:unhideWhenUsed="1"/>
-    <w:lsdException w:name="toc 2" w:semiHidden="1" w:uiPriority="39" w:unhideWhenUsed="1"/>
-    <w:lsdException w:name="toc 3" w:semiHidden="1" w:uiPriority="39" w:unhideWhenUsed="1"/>
-    <w:lsdException w:name="toc 4" w:semiHidden="1" w:uiPriority="39" w:unhideWhenUsed="1"/>
-    <w:lsdException w:name="toc 5" w:semiHidden="1" w:uiPriority="39" w:unhideWhenUsed="1"/>
-    <w:lsdException w:name="toc 6" w:semiHidden="1" w:uiPriority="39" w:unhideWhenUsed="1"/>
-    <w:lsdException w:name="toc 7" w:semiHidden="1" w:uiPriority="39" w:unhideWhenUsed="1"/>
-    <w:lsdException w:name="toc 8" w:semiHidden="1" w:uiPriority="39" w:unhideWhenUsed="1"/>
-    <w:lsdException w:name="toc 9" w:semiHidden="1" w:uiPriority="39" w:unhideWhenUsed="1"/>
-    <w:lsdException w:name="Normal Indent" w:semiHidden="1" w:unhideWhenUsed="1"/>
-    <w:lsdException w:name="footnote text" w:semiHidden="1" w:unhideWhenUsed="1"/>
-    <w:lsdException w:name="annotation text" w:semiHidden="1" w:unhideWhenUsed="1"/>
-    <w:lsdException w:name="header" w:semiHidden="1" w:unhideWhenUsed="1"/>
-    <w:lsdException w:name="footer" w:semiHidden="1" w:unhideWhenUsed="1"/>
-    <w:lsdException w:name="index heading" w:semiHidden="1" w:unhideWhenUsed="1"/>
-    <w:lsdException w:name="caption" w:semiHidden="1" w:uiPriority="35" w:unhideWhenUsed="1" w:qFormat="1"/>
-    <w:lsdException w:name="table of figures" w:semiHidden="1" w:unhideWhenUsed="1"/>
-    <w:lsdException w:name="envelope address" w:semiHidden="1" w:unhideWhenUsed="1"/>
-    <w:lsdException w:name="envelope return" w:semiHidden="1" w:unhideWhenUsed="1"/>
-    <w:lsdException w:name="footnote reference" w:semiHidden="1" w:unhideWhenUsed="1"/>
-    <w:lsdException w:name="annotation reference" w:semiHidden="1" w:unhideWhenUsed="1"/>
-    <w:lsdException w:name="line number" w:semiHidden="1" w:unhideWhenUsed="1"/>
-    <w:lsdException w:name="page number" w:semiHidden="1" w:unhideWhenUsed="1"/>
-    <w:lsdException w:name="endnote reference" w:semiHidden="1" w:unhideWhenUsed="1"/>
-    <w:lsdException w:name="endnote text" w:semiHidden="1" w:unhideWhenUsed="1"/>
-    <w:lsdException w:name="table of authorities" w:semiHidden="1" w:unhideWhenUsed="1"/>
-    <w:lsdException w:name="macro" w:semiHidden="1" w:unhideWhenUsed="1"/>
-    <w:lsdException w:name="toa heading" w:semiHidden="1" w:unhideWhenUsed="1"/>
-    <w:lsdException w:name="List" w:semiHidden="1" w:unhideWhenUsed="1"/>
-    <w:lsdException w:name="List Bullet" w:semiHidden="1" w:unhideWhenUsed="1"/>
-    <w:lsdException w:name="List Number" w:semiHidden="1" w:unhideWhenUsed="1"/>
-    <w:lsdException w:name="List 2" w:semiHidden="1" w:unhideWhenUsed="1"/>
-    <w:lsdException w:name="List 3" w:semiHidden="1" w:unhideWhenUsed="1"/>
-    <w:lsdException w:name="List 4" w:semiHidden="1" w:unhideWhenUsed="1"/>
-    <w:lsdException w:name="List 5" w:semiHidden="1" w:unhideWhenUsed="1"/>
-    <w:lsdException w:name="List Bullet 2" w:semiHidden="1" w:unhideWhenUsed="1"/>
-    <w:lsdException w:name="List Bullet 3" w:semiHidden="1" w:unhideWhenUsed="1"/>
-    <w:lsdException w:name="List Bullet 4" w:semiHidden="1" w:unhideWhenUsed="1"/>
-    <w:lsdException w:name="List Bullet 5" w:semiHidden="1" w:unhideWhenUsed="1"/>
-    <w:lsdException w:name="List Number 2" w:semiHidden="1" w:unhideWhenUsed="1"/>
-    <w:lsdException w:name="List Number 3" w:semiHidden="1" w:unhideWhenUsed="1"/>
-    <w:lsdException w:name="List Number 4" w:semiHidden="1" w:unhideWhenUsed="1"/>
-    <w:lsdException w:name="List Number 5" w:semiHidden="1" w:unhideWhenUsed="1"/>
-    <w:lsdException w:name="Title" w:uiPriority="10" w:qFormat="1"/>
-    <w:lsdException w:name="Closing" w:semiHidden="1" w:unhideWhenUsed="1"/>
-    <w:lsdException w:name="Signature" w:semiHidden="1" w:unhideWhenUsed="1"/>
-    <w:lsdException w:name="Default Paragraph Font" w:semiHidden="1" w:uiPriority="1" w:unhideWhenUsed="1"/>
-    <w:lsdException w:name="Body Text" w:semiHidden="1" w:unhideWhenUsed="1"/>
-    <w:lsdException w:name="Body Text Indent" w:semiHidden="1" w:unhideWhenUsed="1"/>
-    <w:lsdException w:name="List Continue" w:semiHidden="1" w:unhideWhenUsed="1"/>
-    <w:lsdException w:name="List Continue 2" w:semiHidden="1" w:unhideWhenUsed="1"/>
-    <w:lsdException w:name="List Continue 3" w:semiHidden="1" w:unhideWhenUsed="1"/>
-    <w:lsdException w:name="List Continue 4" w:semiHidden="1" w:unhideWhenUsed="1"/>
-    <w:lsdException w:name="List Continue 5" w:semiHidden="1" w:unhideWhenUsed="1"/>
-    <w:lsdException w:name="Message Header" w:semiHidden="1" w:unhideWhenUsed="1"/>
-    <w:lsdException w:name="Subtitle" w:uiPriority="11" w:qFormat="1"/>
-    <w:lsdException w:name="Salutation" w:semiHidden="1" w:unhideWhenUsed="1"/>
-    <w:lsdException w:name="Date" w:semiHidden="1" w:unhideWhenUsed="1"/>
-    <w:lsdException w:name="Body Text First Indent" w:semiHidden="1" w:unhideWhenUsed="1"/>
-    <w:lsdException w:name="Body Text First Indent 2" w:semiHidden="1" w:unhideWhenUsed="1"/>
-    <w:lsdException w:name="Note Heading" w:semiHidden="1" w:unhideWhenUsed="1"/>
-    <w:lsdException w:name="Body Text 2" w:semiHidden="1" w:unhideWhenUsed="1"/>
-    <w:lsdException w:name="Body Text 3" w:semiHidden="1" w:unhideWhenUsed="1"/>
-    <w:lsdException w:name="Body Text Indent 2" w:semiHidden="1" w:unhideWhenUsed="1"/>
-    <w:lsdException w:name="Body Text Indent 3" w:semiHidden="1" w:unhideWhenUsed="1"/>
-    <w:lsdException w:name="Block Text" w:semiHidden="1" w:unhideWhenUsed="1"/>
-    <w:lsdException w:name="Hyperlink" w:semiHidden="1" w:unhideWhenUsed="1"/>
-    <w:lsdException w:name="FollowedHyperlink" w:semiHidden="1" w:unhideWhenUsed="1"/>
-    <w:lsdException w:name="Strong" w:uiPriority="22" w:qFormat="1"/>
-    <w:lsdException w:name="Emphasis" w:uiPriority="20" w:qFormat="1"/>
-    <w:lsdException w:name="Document Map" w:semiHidden="1" w:unhideWhenUsed="1"/>
-    <w:lsdException w:name="Plain Text" w:semiHidden="1" w:unhideWhenUsed="1"/>
-    <w:lsdException w:name="E-mail Signature" w:semiHidden="1" w:unhideWhenUsed="1"/>
-    <w:lsdException w:name="HTML Top of Form" w:semiHidden="1" w:unhideWhenUsed="1"/>
-    <w:lsdException w:name="HTML Bottom of Form" w:semiHidden="1" w:unhideWhenUsed="1"/>
-    <w:lsdException w:name="Normal (Web)" w:semiHidden="1" w:unhideWhenUsed="1"/>
-    <w:lsdException w:name="HTML Acronym" w:semiHidden="1" w:unhideWhenUsed="1"/>
-    <w:lsdException w:name="HTML Address" w:semiHidden="1" w:unhideWhenUsed="1"/>
-    <w:lsdException w:name="HTML Cite" w:semiHidden="1" w:unhideWhenUsed="1"/>
-    <w:lsdException w:name="HTML Code" w:semiHidden="1" w:unhideWhenUsed="1"/>
-    <w:lsdException w:name="HTML Definition" w:semiHidden="1" w:unhideWhenUsed="1"/>
-    <w:lsdException w:name="HTML Keyboard" w:semiHidden="1" w:unhideWhenUsed="1"/>
-    <w:lsdException w:name="HTML Preformatted" w:semiHidden="1" w:unhideWhenUsed="1"/>
-    <w:lsdException w:name="HTML Sample" w:semiHidden="1" w:unhideWhenUsed="1"/>
-    <w:lsdException w:name="HTML Typewriter" w:semiHidden="1" w:unhideWhenUsed="1"/>
-    <w:lsdException w:name="HTML Variable" w:semiHidden="1" w:unhideWhenUsed="1"/>
-    <w:lsdException w:name="Normal Table" w:semiHidden="1" w:unhideWhenUsed="1"/>
-    <w:lsdException w:name="annotation subject" w:semiHidden="1" w:unhideWhenUsed="1"/>
-    <w:lsdException w:name="No List" w:semiHidden="1" w:unhideWhenUsed="1"/>
-    <w:lsdException w:name="Outline List 1" w:semiHidden="1" w:unhideWhenUsed="1"/>
-    <w:lsdException w:name="Outline List 2" w:semiHidden="1" w:unhideWhenUsed="1"/>
-    <w:lsdException w:name="Outline List 3" w:semiHidden="1" w:unhideWhenUsed="1"/>
-    <w:lsdException w:name="Table Simple 1" w:semiHidden="1" w:unhideWhenUsed="1"/>
-    <w:lsdException w:name="Table Simple 2" w:semiHidden="1" w:unhideWhenUsed="1"/>
-    <w:lsdException w:name="Table Simple 3" w:semiHidden="1" w:unhideWhenUsed="1"/>
-    <w:lsdException w:name="Table Classic 1" w:semiHidden="1" w:unhideWhenUsed="1"/>
-    <w:lsdException w:name="Table Classic 2" w:semiHidden="1" w:unhideWhenUsed="1"/>
-    <w:lsdException w:name="Table Classic 3" w:semiHidden="1" w:unhideWhenUsed="1"/>
-    <w:lsdException w:name="Table Classic 4" w:semiHidden="1" w:unhideWhenUsed="1"/>
-    <w:lsdException w:name="Table Colorful 1" w:semiHidden="1" w:unhideWhenUsed="1"/>
-    <w:lsdException w:name="Table Colorful 2" w:semiHidden="1" w:unhideWhenUsed="1"/>
-    <w:lsdException w:name="Table Colorful 3" w:semiHidden="1" w:unhideWhenUsed="1"/>
-    <w:lsdException w:name="Table Columns 1" w:semiHidden="1" w:unhideWhenUsed="1"/>
-    <w:lsdException w:name="Table Columns 2" w:semiHidden="1" w:unhideWhenUsed="1"/>
-    <w:lsdException w:name="Table Columns 3" w:semiHidden="1" w:unhideWhenUsed="1"/>
-    <w:lsdException w:name="Table Columns 4" w:semiHidden="1" w:unhideWhenUsed="1"/>
-    <w:lsdException w:name="Table Columns 5" w:semiHidden="1" w:unhideWhenUsed="1"/>
-    <w:lsdException w:name="Table Grid 1" w:semiHidden="1" w:unhideWhenUsed="1"/>
-    <w:lsdException w:name="Table Grid 2" w:semiHidden="1" w:unhideWhenUsed="1"/>
-    <w:lsdException w:name="Table Grid 3" w:semiHidden="1" w:unhideWhenUsed="1"/>
-    <w:lsdException w:name="Table Grid 4" w:semiHidden="1" w:unhideWhenUsed="1"/>
-    <w:lsdException w:name="Table Grid 5" w:semiHidden="1" w:unhideWhenUsed="1"/>
-    <w:lsdException w:name="Table Grid 6" w:semiHidden="1" w:unhideWhenUsed="1"/>
-    <w:lsdException w:name="Table Grid 7" w:semiHidden="1" w:unhideWhenUsed="1"/>
-    <w:lsdException w:name="Table Grid 8" w:semiHidden="1" w:unhideWhenUsed="1"/>
-    <w:lsdException w:name="Table List 1" w:semiHidden="1" w:unhideWhenUsed="1"/>
-    <w:lsdException w:name="Table List 2" w:semiHidden="1" w:unhideWhenUsed="1"/>
-    <w:lsdException w:name="Table List 3" w:semiHidden="1" w:unhideWhenUsed="1"/>
-    <w:lsdException w:name="Table List 4" w:semiHidden="1" w:unhideWhenUsed="1"/>
-    <w:lsdException w:name="Table List 5" w:semiHidden="1" w:unhideWhenUsed="1"/>
-    <w:lsdException w:name="Table List 6" w:semiHidden="1" w:unhideWhenUsed="1"/>
-    <w:lsdException w:name="Table List 7" w:semiHidden="1" w:unhideWhenUsed="1"/>
-    <w:lsdException w:name="Table List 8" w:semiHidden="1" w:unhideWhenUsed="1"/>
-    <w:lsdException w:name="Table 3D effects 1" w:semiHidden="1" w:unhideWhenUsed="1"/>
-    <w:lsdException w:name="Table 3D effects 2" w:semiHidden="1" w:unhideWhenUsed="1"/>
-    <w:lsdException w:name="Table 3D effects 3" w:semiHidden="1" w:unhideWhenUsed="1"/>
-    <w:lsdException w:name="Table Contemporary" w:semiHidden="1" w:unhideWhenUsed="1"/>
-    <w:lsdException w:name="Table Elegant" w:semiHidden="1" w:unhideWhenUsed="1"/>
-    <w:lsdException w:name="Table Professional" w:semiHidden="1" w:unhideWhenUsed="1"/>
-    <w:lsdException w:name="Table Subtle 1" w:semiHidden="1" w:unhideWhenUsed="1"/>
-    <w:lsdException w:name="Table Subtle 2" w:semiHidden="1" w:unhideWhenUsed="1"/>
-    <w:lsdException w:name="Table Web 1" w:semiHidden="1" w:unhideWhenUsed="1"/>
-    <w:lsdException w:name="Table Web 2" w:semiHidden="1" w:unhideWhenUsed="1"/>
-    <w:lsdException w:name="Table Web 3" w:semiHidden="1" w:unhideWhenUsed="1"/>
-    <w:lsdException w:name="Balloon Text" w:semiHidden="1" w:unhideWhenUsed="1"/>
-    <w:lsdException w:name="Table Grid" w:uiPriority="39"/>
-    <w:lsdException w:name="Table Theme" w:semiHidden="1" w:unhideWhenUsed="1"/>
-    <w:lsdException w:name="Placeholder Text" w:semiHidden="1"/>
-    <w:lsdException w:name="No Spacing" w:uiPriority="1" w:qFormat="1"/>
-    <w:lsdException w:name="Light Shading" w:uiPriority="60"/>
-    <w:lsdException w:name="Light List" w:uiPriority="61"/>
-    <w:lsdException w:name="Light Grid" w:uiPriority="62"/>
-    <w:lsdException w:name="Medium Shading 1" w:uiPriority="63"/>
-    <w:lsdException w:name="Medium Shading 2" w:uiPriority="64"/>
-    <w:lsdException w:name="Medium List 1" w:uiPriority="65"/>
-    <w:lsdException w:name="Medium List 2" w:uiPriority="66"/>
-    <w:lsdException w:name="Medium Grid 1" w:uiPriority="67"/>
-    <w:lsdException w:name="Medium Grid 2" w:uiPriority="68"/>
-    <w:lsdException w:name="Medium Grid 3" w:uiPriority="69"/>
-    <w:lsdException w:name="Dark List" w:uiPriority="70"/>
-    <w:lsdException w:name="Colorful Shading" w:uiPriority="71"/>
-    <w:lsdException w:name="Colorful List" w:uiPriority="72"/>
-    <w:lsdException w:name="Colorful Grid" w:uiPriority="73"/>
-    <w:lsdException w:name="Light Shading Accent 1" w:uiPriority="60"/>
-    <w:lsdException w:name="Light List Accent 1" w:uiPriority="61"/>
-    <w:lsdException w:name="Light Grid Accent 1" w:uiPriority="62"/>
-    <w:lsdException w:name="Medium Shading 1 Accent 1" w:uiPriority="63"/>
-    <w:lsdException w:name="Medium Shading 2 Accent 1" w:uiPriority="64"/>
-    <w:lsdException w:name="Medium List 1 Accent 1" w:uiPriority="65"/>
-    <w:lsdException w:name="Revision" w:semiHidden="1"/>
-    <w:lsdException w:name="List Paragraph" w:uiPriority="34" w:qFormat="1"/>
-    <w:lsdException w:name="Quote" w:uiPriority="29" w:qFormat="1"/>
-    <w:lsdException w:name="Intense Quote" w:uiPriority="30" w:qFormat="1"/>
-    <w:lsdException w:name="Medium List 2 Accent 1" w:uiPriority="66"/>
-    <w:lsdException w:name="Medium Grid 1 Accent 1" w:uiPriority="67"/>
-    <w:lsdException w:name="Medium Grid 2 Accent 1" w:uiPriority="68"/>
-    <w:lsdException w:name="Medium Grid 3 Accent 1" w:uiPriority="69"/>
-    <w:lsdException w:name="Dark List Accent 1" w:uiPriority="70"/>
-    <w:lsdException w:name="Colorful Shading Accent 1" w:uiPriority="71"/>
-    <w:lsdException w:name="Colorful List Accent 1" w:uiPriority="72"/>
-    <w:lsdException w:name="Colorful Grid Accent 1" w:uiPriority="73"/>
-    <w:lsdException w:name="Light Shading Accent 2" w:uiPriority="60"/>
-    <w:lsdException w:name="Light List Accent 2" w:uiPriority="61"/>
-    <w:lsdException w:name="Light Grid Accent 2" w:uiPriority="62"/>
-    <w:lsdException w:name="Medium Shading 1 Accent 2" w:uiPriority="63"/>
-    <w:lsdException w:name="Medium Shading 2 Accent 2" w:uiPriority="64"/>
-    <w:lsdException w:name="Medium List 1 Accent 2" w:uiPriority="65"/>
-    <w:lsdException w:name="Medium List 2 Accent 2" w:uiPriority="66"/>
-    <w:lsdException w:name="Medium Grid 1 Accent 2" w:uiPriority="67"/>
-    <w:lsdException w:name="Medium Grid 2 Accent 2" w:uiPriority="68"/>
-    <w:lsdException w:name="Medium Grid 3 Accent 2" w:uiPriority="69"/>
-    <w:lsdException w:name="Dark List Accent 2" w:uiPriority="70"/>
-    <w:lsdException w:name="Colorful Shading Accent 2" w:uiPriority="71"/>
-    <w:lsdException w:name="Colorful List Accent 2" w:uiPriority="72"/>
-    <w:lsdException w:name="Colorful Grid Accent 2" w:uiPriority="73"/>
-    <w:lsdException w:name="Light Shading Accent 3" w:uiPriority="60"/>
-    <w:lsdException w:name="Light List Accent 3" w:uiPriority="61"/>
-    <w:lsdException w:name="Light Grid Accent 3" w:uiPriority="62"/>
-    <w:lsdException w:name="Medium Shading 1 Accent 3" w:uiPriority="63"/>
-    <w:lsdException w:name="Medium Shading 2 Accent 3" w:uiPriority="64"/>
-    <w:lsdException w:name="Medium List 1 Accent 3" w:uiPriority="65"/>
-    <w:lsdException w:name="Medium List 2 Accent 3" w:uiPriority="66"/>
-    <w:lsdException w:name="Medium Grid 1 Accent 3" w:uiPriority="67"/>
-    <w:lsdException w:name="Medium Grid 2 Accent 3" w:uiPriority="68"/>
-    <w:lsdException w:name="Medium Grid 3 Accent 3" w:uiPriority="69"/>
-    <w:lsdException w:name="Dark List Accent 3" w:uiPriority="70"/>
-    <w:lsdException w:name="Colorful Shading Accent 3" w:uiPriority="71"/>
-    <w:lsdException w:name="Colorful List Accent 3" w:uiPriority="72"/>
-    <w:lsdException w:name="Colorful Grid Accent 3" w:uiPriority="73"/>
-    <w:lsdException w:name="Light Shading Accent 4" w:uiPriority="60"/>
-    <w:lsdException w:name="Light List Accent 4" w:uiPriority="61"/>
-    <w:lsdException w:name="Light Grid Accent 4" w:uiPriority="62"/>
-    <w:lsdException w:name="Medium Shading 1 Accent 4" w:uiPriority="63"/>
-    <w:lsdException w:name="Medium Shading 2 Accent 4" w:uiPriority="64"/>
-    <w:lsdException w:name="Medium List 1 Accent 4" w:uiPriority="65"/>
-    <w:lsdException w:name="Medium List 2 Accent 4" w:uiPriority="66"/>
-    <w:lsdException w:name="Medium Grid 1 Accent 4" w:uiPriority="67"/>
-    <w:lsdException w:name="Medium Grid 2 Accent 4" w:uiPriority="68"/>
-    <w:lsdException w:name="Medium Grid 3 Accent 4" w:uiPriority="69"/>
-    <w:lsdException w:name="Dark List Accent 4" w:uiPriority="70"/>
-    <w:lsdException w:name="Colorful Shading Accent 4" w:uiPriority="71"/>
-    <w:lsdException w:name="Colorful List Accent 4" w:uiPriority="72"/>
-    <w:lsdException w:name="Colorful Grid Accent 4" w:uiPriority="73"/>
-    <w:lsdException w:name="Light Shading Accent 5" w:uiPriority="60"/>
-    <w:lsdException w:name="Light List Accent 5" w:uiPriority="61"/>
-    <w:lsdException w:name="Light Grid Accent 5" w:uiPriority="62"/>
-    <w:lsdException w:name="Medium Shading 1 Accent 5" w:uiPriority="63"/>
-    <w:lsdException w:name="Medium Shading 2 Accent 5" w:uiPriority="64"/>
-    <w:lsdException w:name="Medium List 1 Accent 5" w:uiPriority="65"/>
-    <w:lsdException w:name="Medium List 2 Accent 5" w:uiPriority="66"/>
-    <w:lsdException w:name="Medium Grid 1 Accent 5" w:uiPriority="67"/>
-    <w:lsdException w:name="Medium Grid 2 Accent 5" w:uiPriority="68"/>
-    <w:lsdException w:name="Medium Grid 3 Accent 5" w:uiPriority="69"/>
-    <w:lsdException w:name="Dark List Accent 5" w:uiPriority="70"/>
-    <w:lsdException w:name="Colorful Shading Accent 5" w:uiPriority="71"/>
-    <w:lsdException w:name="Colorful List Accent 5" w:uiPriority="72"/>
-    <w:lsdException w:name="Colorful Grid Accent 5" w:uiPriority="73"/>
-    <w:lsdException w:name="Light Shading Accent 6" w:uiPriority="60"/>
-    <w:lsdException w:name="Light List Accent 6" w:uiPriority="61"/>
-    <w:lsdException w:name="Light Grid Accent 6" w:uiPriority="62"/>
-    <w:lsdException w:name="Medium Shading 1 Accent 6" w:uiPriority="63"/>
-    <w:lsdException w:name="Medium Shading 2 Accent 6" w:uiPriority="64"/>
-    <w:lsdException w:name="Medium List 1 Accent 6" w:uiPriority="65"/>
-    <w:lsdException w:name="Medium List 2 Accent 6" w:uiPriority="66"/>
-    <w:lsdException w:name="Medium Grid 1 Accent 6" w:uiPriority="67"/>
-    <w:lsdException w:name="Medium Grid 2 Accent 6" w:uiPriority="68"/>
-    <w:lsdException w:name="Medium Grid 3 Accent 6" w:uiPriority="69"/>
-    <w:lsdException w:name="Dark List Accent 6" w:uiPriority="70"/>
-    <w:lsdException w:name="Colorful Shading Accent 6" w:uiPriority="71"/>
-    <w:lsdException w:name="Colorful List Accent 6" w:uiPriority="72"/>
-    <w:lsdException w:name="Colorful Grid Accent 6" w:uiPriority="73"/>
-    <w:lsdException w:name="Subtle Emphasis" w:uiPriority="19" w:qFormat="1"/>
-    <w:lsdException w:name="Intense Emphasis" w:uiPriority="21" w:qFormat="1"/>
-    <w:lsdException w:name="Subtle Reference" w:uiPriority="31" w:qFormat="1"/>
-    <w:lsdException w:name="Intense Reference" w:uiPriority="32" w:qFormat="1"/>
-    <w:lsdException w:name="Book Title" w:uiPriority="33" w:qFormat="1"/>
-    <w:lsdException w:name="Bibliography" w:semiHidden="1" w:uiPriority="37" w:unhideWhenUsed="1"/>
-    <w:lsdException w:name="TOC Heading" w:semiHidden="1" w:uiPriority="39" w:unhideWhenUsed="1" w:qFormat="1"/>
-    <w:lsdException w:name="Plain Table 1" w:uiPriority="41"/>
-    <w:lsdException w:name="Plain Table 2" w:uiPriority="42"/>
-    <w:lsdException w:name="Plain Table 3" w:uiPriority="43"/>
-    <w:lsdException w:name="Plain Table 4" w:uiPriority="44"/>
-    <w:lsdException w:name="Plain Table 5" w:uiPriority="45"/>
-    <w:lsdException w:name="Grid Table Light" w:uiPriority="40"/>
-    <w:lsdException w:name="Grid Table 1 Light" w:uiPriority="46"/>
-    <w:lsdException w:name="Grid Table 2" w:uiPriority="47"/>
-    <w:lsdException w:name="Grid Table 3" w:uiPriority="48"/>
-    <w:lsdException w:name="Grid Table 4" w:uiPriority="49"/>
-    <w:lsdException w:name="Grid Table 5 Dark" w:uiPriority="50"/>
-    <w:lsdException w:name="Grid Table 6 Colorful" w:uiPriority="51"/>
-    <w:lsdException w:name="Grid Table 7 Colorful" w:uiPriority="52"/>
-    <w:lsdException w:name="Grid Table 1 Light Accent 1" w:uiPriority="46"/>
-    <w:lsdException w:name="Grid Table 2 Accent 1" w:uiPriority="47"/>
-    <w:lsdException w:name="Grid Table 3 Accent 1" w:uiPriority="48"/>
-    <w:lsdException w:name="Grid Table 4 Accent 1" w:uiPriority="49"/>
-    <w:lsdException w:name="Grid Table 5 Dark Accent 1" w:uiPriority="50"/>
-    <w:lsdException w:name="Grid Table 6 Colorful Accent 1" w:uiPriority="51"/>
-    <w:lsdException w:name="Grid Table 7 Colorful Accent 1" w:uiPriority="52"/>
-    <w:lsdException w:name="Grid Table 1 Light Accent 2" w:uiPriority="46"/>
-    <w:lsdException w:name="Grid Table 2 Accent 2" w:uiPriority="47"/>
-    <w:lsdException w:name="Grid Table 3 Accent 2" w:uiPriority="48"/>
-    <w:lsdException w:name="Grid Table 4 Accent 2" w:uiPriority="49"/>
-    <w:lsdException w:name="Grid Table 5 Dark Accent 2" w:uiPriority="50"/>
-    <w:lsdException w:name="Grid Table 6 Colorful Accent 2" w:uiPriority="51"/>
-    <w:lsdException w:name="Grid Table 7 Colorful Accent 2" w:uiPriority="52"/>
-    <w:lsdException w:name="Grid Table 1 Light Accent 3" w:uiPriority="46"/>
-    <w:lsdException w:name="Grid Table 2 Accent 3" w:uiPriority="47"/>
-    <w:lsdException w:name="Grid Table 3 Accent 3" w:uiPriority="48"/>
-    <w:lsdException w:name="Grid Table 4 Accent 3" w:uiPriority="49"/>
-    <w:lsdException w:name="Grid Table 5 Dark Accent 3" w:uiPriority="50"/>
-    <w:lsdException w:name="Grid Table 6 Colorful Accent 3" w:uiPriority="51"/>
-    <w:lsdException w:name="Grid Table 7 Colorful Accent 3" w:uiPriority="52"/>
-    <w:lsdException w:name="Grid Table 1 Light Accent 4" w:uiPriority="46"/>
-    <w:lsdException w:name="Grid Table 2 Accent 4" w:uiPriority="47"/>
-    <w:lsdException w:name="Grid Table 3 Accent 4" w:uiPriority="48"/>
-    <w:lsdException w:name="Grid Table 4 Accent 4" w:uiPriority="49"/>
-    <w:lsdException w:name="Grid Table 5 Dark Accent 4" w:uiPriority="50"/>
-    <w:lsdException w:name="Grid Table 6 Colorful Accent 4" w:uiPriority="51"/>
-    <w:lsdException w:name="Grid Table 7 Colorful Accent 4" w:uiPriority="52"/>
-    <w:lsdException w:name="Grid Table 1 Light Accent 5" w:uiPriority="46"/>
-    <w:lsdException w:name="Grid Table 2 Accent 5" w:uiPriority="47"/>
-    <w:lsdException w:name="Grid Table 3 Accent 5" w:uiPriority="48"/>
-    <w:lsdException w:name="Grid Table 4 Accent 5" w:uiPriority="49"/>
-    <w:lsdException w:name="Grid Table 5 Dark Accent 5" w:uiPriority="50"/>
-    <w:lsdException w:name="Grid Table 6 Colorful Accent 5" w:uiPriority="51"/>
-    <w:lsdException w:name="Grid Table 7 Colorful Accent 5" w:uiPriority="52"/>
-    <w:lsdException w:name="Grid Table 1 Light Accent 6" w:uiPriority="46"/>
-    <w:lsdException w:name="Grid Table 2 Accent 6" w:uiPriority="47"/>
-    <w:lsdException w:name="Grid Table 3 Accent 6" w:uiPriority="48"/>
-    <w:lsdException w:name="Grid Table 4 Accent 6" w:uiPriority="49"/>
-    <w:lsdException w:name="Grid Table 5 Dark Accent 6" w:uiPriority="50"/>
-    <w:lsdException w:name="Grid Table 6 Colorful Accent 6" w:uiPriority="51"/>
-    <w:lsdException w:name="Grid Table 7 Colorful Accent 6" w:uiPriority="52"/>
-    <w:lsdException w:name="List Table 1 Light" w:uiPriority="46"/>
-    <w:lsdException w:name="List Table 2" w:uiPriority="47"/>
-    <w:lsdException w:name="List Table 3" w:uiPriority="48"/>
-    <w:lsdException w:name="List Table 4" w:uiPriority="49"/>
-    <w:lsdException w:name="List Table 5 Dark" w:uiPriority="50"/>
-    <w:lsdException w:name="List Table 6 Colorful" w:uiPriority="51"/>
-    <w:lsdException w:name="List Table 7 Colorful" w:uiPriority="52"/>
-    <w:lsdException w:name="List Table 1 Light Accent 1" w:uiPriority="46"/>
-    <w:lsdException w:name="List Table 2 Accent 1" w:uiPriority="47"/>
-    <w:lsdException w:name="List Table 3 Accent 1" w:uiPriority="48"/>
-    <w:lsdException w:name="List Table 4 Accent 1" w:uiPriority="49"/>
-    <w:lsdException w:name="List Table 5 Dark Accent 1" w:uiPriority="50"/>
-    <w:lsdException w:name="List Table 6 Colorful Accent 1" w:uiPriority="51"/>
-    <w:lsdException w:name="List Table 7 Colorful Accent 1" w:uiPriority="52"/>
-    <w:lsdException w:name="List Table 1 Light Accent 2" w:uiPriority="46"/>
-    <w:lsdException w:name="List Table 2 Accent 2" w:uiPriority="47"/>
-    <w:lsdException w:name="List Table 3 Accent 2" w:uiPriority="48"/>
-    <w:lsdException w:name="List Table 4 Accent 2" w:uiPriority="49"/>
-    <w:lsdException w:name="List Table 5 Dark Accent 2" w:uiPriority="50"/>
-    <w:lsdException w:name="List Table 6 Colorful Accent 2" w:uiPriority="51"/>
-    <w:lsdException w:name="List Table 7 Colorful Accent 2" w:uiPriority="52"/>
-    <w:lsdException w:name="List Table 1 Light Accent 3" w:uiPriority="46"/>
-    <w:lsdException w:name="List Table 2 Accent 3" w:uiPriority="47"/>
-    <w:lsdException w:name="List Table 3 Accent 3" w:uiPriority="48"/>
-    <w:lsdException w:name="List Table 4 Accent 3" w:uiPriority="49"/>
-    <w:lsdException w:name="List Table 5 Dark Accent 3" w:uiPriority="50"/>
-    <w:lsdException w:name="List Table 6 Colorful Accent 3" w:uiPriority="51"/>
-    <w:lsdException w:name="List Table 7 Colorful Accent 3" w:uiPriority="52"/>
-    <w:lsdException w:name="List Table 1 Light Accent 4" w:uiPriority="46"/>
-    <w:lsdException w:name="List Table 2 Accent 4" w:uiPriority="47"/>
-    <w:lsdException w:name="List Table 3 Accent 4" w:uiPriority="48"/>
-    <w:lsdException w:name="List Table 4 Accent 4" w:uiPriority="49"/>
-    <w:lsdException w:name="List Table 5 Dark Accent 4" w:uiPriority="50"/>
-    <w:lsdException w:name="List Table 6 Colorful Accent 4" w:uiPriority="51"/>
-    <w:lsdException w:name="List Table 7 Colorful Accent 4" w:uiPriority="52"/>
-    <w:lsdException w:name="List Table 1 Light Accent 5" w:uiPriority="46"/>
-    <w:lsdException w:name="List Table 2 Accent 5" w:uiPriority="47"/>
-    <w:lsdException w:name="List Table 3 Accent 5" w:uiPriority="48"/>
-    <w:lsdException w:name="List Table 4 Accent 5" w:uiPriority="49"/>
-    <w:lsdException w:name="List Table 5 Dark Accent 5" w:uiPriority="50"/>
-    <w:lsdException w:name="List Table 6 Colorful Accent 5" w:uiPriority="51"/>
-    <w:lsdException w:name="List Table 7 Colorful Accent 5" w:uiPriority="52"/>
-    <w:lsdException w:name="List Table 1 Light Accent 6" w:uiPriority="46"/>
-    <w:lsdException w:name="List Table 2 Accent 6" w:uiPriority="47"/>
-    <w:lsdException w:name="List Table 3 Accent 6" w:uiPriority="48"/>
-    <w:lsdException w:name="List Table 4 Accent 6" w:uiPriority="49"/>
-    <w:lsdException w:name="List Table 5 Dark Accent 6" w:uiPriority="50"/>
-    <w:lsdException w:name="List Table 6 Colorful Accent 6" w:uiPriority="51"/>
-    <w:lsdException w:name="List Table 7 Colorful Accent 6" w:uiPriority="52"/>
+  <w:latentStyles w:defLockedState="0" w:defUIPriority="99" w:defSemiHidden="1" w:defUnhideWhenUsed="1" w:defQFormat="0" w:count="267">
+    <w:lsdException w:name="Normal" w:semiHidden="0" w:uiPriority="0" w:unhideWhenUsed="0" w:qFormat="1"/>
+    <w:lsdException w:name="heading 1" w:semiHidden="0" w:uiPriority="9" w:unhideWhenUsed="0" w:qFormat="1"/>
+    <w:lsdException w:name="heading 2" w:uiPriority="9" w:qFormat="1"/>
+    <w:lsdException w:name="heading 3" w:uiPriority="9" w:qFormat="1"/>
+    <w:lsdException w:name="heading 4" w:uiPriority="9" w:qFormat="1"/>
+    <w:lsdException w:name="heading 5" w:uiPriority="9" w:qFormat="1"/>
+    <w:lsdException w:name="heading 6" w:uiPriority="9" w:qFormat="1"/>
+    <w:lsdException w:name="heading 7" w:uiPriority="9" w:qFormat="1"/>
+    <w:lsdException w:name="heading 8" w:uiPriority="9" w:qFormat="1"/>
+    <w:lsdException w:name="heading 9" w:uiPriority="9" w:qFormat="1"/>
+    <w:lsdException w:name="toc 1" w:uiPriority="39"/>
+    <w:lsdException w:name="toc 2" w:uiPriority="39"/>
+    <w:lsdException w:name="toc 3" w:uiPriority="39"/>
+    <w:lsdException w:name="toc 4" w:uiPriority="39"/>
+    <w:lsdException w:name="toc 5" w:uiPriority="39"/>
+    <w:lsdException w:name="toc 6" w:uiPriority="39"/>
+    <w:lsdException w:name="toc 7" w:uiPriority="39"/>
+    <w:lsdException w:name="toc 8" w:uiPriority="39"/>
+    <w:lsdException w:name="toc 9" w:uiPriority="39"/>
+    <w:lsdException w:name="caption" w:uiPriority="35" w:qFormat="1"/>
+    <w:lsdException w:name="Title" w:semiHidden="0" w:uiPriority="10" w:unhideWhenUsed="0" w:qFormat="1"/>
+    <w:lsdException w:name="Default Paragraph Font" w:uiPriority="1"/>
+    <w:lsdException w:name="Subtitle" w:semiHidden="0" w:uiPriority="11" w:unhideWhenUsed="0" w:qFormat="1"/>
+    <w:lsdException w:name="Strong" w:semiHidden="0" w:uiPriority="22" w:unhideWhenUsed="0" w:qFormat="1"/>
+    <w:lsdException w:name="Emphasis" w:semiHidden="0" w:uiPriority="20" w:unhideWhenUsed="0" w:qFormat="1"/>
+    <w:lsdException w:name="Table Grid" w:semiHidden="0" w:uiPriority="39" w:unhideWhenUsed="0"/>
+    <w:lsdException w:name="Placeholder Text" w:unhideWhenUsed="0"/>
+    <w:lsdException w:name="No Spacing" w:semiHidden="0" w:uiPriority="1" w:unhideWhenUsed="0" w:qFormat="1"/>
+    <w:lsdException w:name="Light Shading" w:semiHidden="0" w:uiPriority="60" w:unhideWhenUsed="0"/>
+    <w:lsdException w:name="Light List" w:semiHidden="0" w:uiPriority="61" w:unhideWhenUsed="0"/>
+    <w:lsdException w:name="Light Grid" w:semiHidden="0" w:uiPriority="62" w:unhideWhenUsed="0"/>
+    <w:lsdException w:name="Medium Shading 1" w:semiHidden="0" w:uiPriority="63" w:unhideWhenUsed="0"/>
+    <w:lsdException w:name="Medium Shading 2" w:semiHidden="0" w:uiPriority="64" w:unhideWhenUsed="0"/>
+    <w:lsdException w:name="Medium List 1" w:semiHidden="0" w:uiPriority="65" w:unhideWhenUsed="0"/>
+    <w:lsdException w:name="Medium List 2" w:semiHidden="0" w:uiPriority="66" w:unhideWhenUsed="0"/>
+    <w:lsdException w:name="Medium Grid 1" w:semiHidden="0" w:uiPriority="67" w:unhideWhenUsed="0"/>
+    <w:lsdException w:name="Medium Grid 2" w:semiHidden="0" w:uiPriority="68" w:unhideWhenUsed="0"/>
+    <w:lsdException w:name="Medium Grid 3" w:semiHidden="0" w:uiPriority="69" w:unhideWhenUsed="0"/>
+    <w:lsdException w:name="Dark List" w:semiHidden="0" w:uiPriority="70" w:unhideWhenUsed="0"/>
+    <w:lsdException w:name="Colorful Shading" w:semiHidden="0" w:uiPriority="71" w:unhideWhenUsed="0"/>
+    <w:lsdException w:name="Colorful List" w:semiHidden="0" w:uiPriority="72" w:unhideWhenUsed="0"/>
+    <w:lsdException w:name="Colorful Grid" w:semiHidden="0" w:uiPriority="73" w:unhideWhenUsed="0"/>
+    <w:lsdException w:name="Light Shading Accent 1" w:semiHidden="0" w:uiPriority="60" w:unhideWhenUsed="0"/>
+    <w:lsdException w:name="Light List Accent 1" w:semiHidden="0" w:uiPriority="61" w:unhideWhenUsed="0"/>
+    <w:lsdException w:name="Light Grid Accent 1" w:semiHidden="0" w:uiPriority="62" w:unhideWhenUsed="0"/>
+    <w:lsdException w:name="Medium Shading 1 Accent 1" w:semiHidden="0" w:uiPriority="63" w:unhideWhenUsed="0"/>
+    <w:lsdException w:name="Medium Shading 2 Accent 1" w:semiHidden="0" w:uiPriority="64" w:unhideWhenUsed="0"/>
+    <w:lsdException w:name="Medium List 1 Accent 1" w:semiHidden="0" w:uiPriority="65" w:unhideWhenUsed="0"/>
+    <w:lsdException w:name="Revision" w:unhideWhenUsed="0"/>
+    <w:lsdException w:name="List Paragraph" w:semiHidden="0" w:uiPriority="34" w:unhideWhenUsed="0" w:qFormat="1"/>
+    <w:lsdException w:name="Quote" w:semiHidden="0" w:uiPriority="29" w:unhideWhenUsed="0" w:qFormat="1"/>
+    <w:lsdException w:name="Intense Quote" w:semiHidden="0" w:uiPriority="30" w:unhideWhenUsed="0" w:qFormat="1"/>
+    <w:lsdException w:name="Medium List 2 Accent 1" w:semiHidden="0" w:uiPriority="66" w:unhideWhenUsed="0"/>
+    <w:lsdException w:name="Medium Grid 1 Accent 1" w:semiHidden="0" w:uiPriority="67" w:unhideWhenUsed="0"/>
+    <w:lsdException w:name="Medium Grid 2 Accent 1" w:semiHidden="0" w:uiPriority="68" w:unhideWhenUsed="0"/>
+    <w:lsdException w:name="Medium Grid 3 Accent 1" w:semiHidden="0" w:uiPriority="69" w:unhideWhenUsed="0"/>
+    <w:lsdException w:name="Dark List Accent 1" w:semiHidden="0" w:uiPriority="70" w:unhideWhenUsed="0"/>
+    <w:lsdException w:name="Colorful Shading Accent 1" w:semiHidden="0" w:uiPriority="71" w:unhideWhenUsed="0"/>
+    <w:lsdException w:name="Colorful List Accent 1" w:semiHidden="0" w:uiPriority="72" w:unhideWhenUsed="0"/>
+    <w:lsdException w:name="Colorful Grid Accent 1" w:semiHidden="0" w:uiPriority="73" w:unhideWhenUsed="0"/>
+    <w:lsdException w:name="Light Shading Accent 2" w:semiHidden="0" w:uiPriority="60" w:unhideWhenUsed="0"/>
+    <w:lsdException w:name="Light List Accent 2" w:semiHidden="0" w:uiPriority="61" w:unhideWhenUsed="0"/>
+    <w:lsdException w:name="Light Grid Accent 2" w:semiHidden="0" w:uiPriority="62" w:unhideWhenUsed="0"/>
+    <w:lsdException w:name="Medium Shading 1 Accent 2" w:semiHidden="0" w:uiPriority="63" w:unhideWhenUsed="0"/>
+    <w:lsdException w:name="Medium Shading 2 Accent 2" w:semiHidden="0" w:uiPriority="64" w:unhideWhenUsed="0"/>
+    <w:lsdException w:name="Medium List 1 Accent 2" w:semiHidden="0" w:uiPriority="65" w:unhideWhenUsed="0"/>
+    <w:lsdException w:name="Medium List 2 Accent 2" w:semiHidden="0" w:uiPriority="66" w:unhideWhenUsed="0"/>
+    <w:lsdException w:name="Medium Grid 1 Accent 2" w:semiHidden="0" w:uiPriority="67" w:unhideWhenUsed="0"/>
+    <w:lsdException w:name="Medium Grid 2 Accent 2" w:semiHidden="0" w:uiPriority="68" w:unhideWhenUsed="0"/>
+    <w:lsdException w:name="Medium Grid 3 Accent 2" w:semiHidden="0" w:uiPriority="69" w:unhideWhenUsed="0"/>
+    <w:lsdException w:name="Dark List Accent 2" w:semiHidden="0" w:uiPriority="70" w:unhideWhenUsed="0"/>
+    <w:lsdException w:name="Colorful Shading Accent 2" w:semiHidden="0" w:uiPriority="71" w:unhideWhenUsed="0"/>
+    <w:lsdException w:name="Colorful List Accent 2" w:semiHidden="0" w:uiPriority="72" w:unhideWhenUsed="0"/>
+    <w:lsdException w:name="Colorful Grid Accent 2" w:semiHidden="0" w:uiPriority="73" w:unhideWhenUsed="0"/>
+    <w:lsdException w:name="Light Shading Accent 3" w:semiHidden="0" w:uiPriority="60" w:unhideWhenUsed="0"/>
+    <w:lsdException w:name="Light List Accent 3" w:semiHidden="0" w:uiPriority="61" w:unhideWhenUsed="0"/>
+    <w:lsdException w:name="Light Grid Accent 3" w:semiHidden="0" w:uiPriority="62" w:unhideWhenUsed="0"/>
+    <w:lsdException w:name="Medium Shading 1 Accent 3" w:semiHidden="0" w:uiPriority="63" w:unhideWhenUsed="0"/>
+    <w:lsdException w:name="Medium Shading 2 Accent 3" w:semiHidden="0" w:uiPriority="64" w:unhideWhenUsed="0"/>
+    <w:lsdException w:name="Medium List 1 Accent 3" w:semiHidden="0" w:uiPriority="65" w:unhideWhenUsed="0"/>
+    <w:lsdException w:name="Medium List 2 Accent 3" w:semiHidden="0" w:uiPriority="66" w:unhideWhenUsed="0"/>
+    <w:lsdException w:name="Medium Grid 1 Accent 3" w:semiHidden="0" w:uiPriority="67" w:unhideWhenUsed="0"/>
+    <w:lsdException w:name="Medium Grid 2 Accent 3" w:semiHidden="0" w:uiPriority="68" w:unhideWhenUsed="0"/>
+    <w:lsdException w:name="Medium Grid 3 Accent 3" w:semiHidden="0" w:uiPriority="69" w:unhideWhenUsed="0"/>
+    <w:lsdException w:name="Dark List Accent 3" w:semiHidden="0" w:uiPriority="70" w:unhideWhenUsed="0"/>
+    <w:lsdException w:name="Colorful Shading Accent 3" w:semiHidden="0" w:uiPriority="71" w:unhideWhenUsed="0"/>
+    <w:lsdException w:name="Colorful List Accent 3" w:semiHidden="0" w:uiPriority="72" w:unhideWhenUsed="0"/>
+    <w:lsdException w:name="Colorful Grid Accent 3" w:semiHidden="0" w:uiPriority="73" w:unhideWhenUsed="0"/>
+    <w:lsdException w:name="Light Shading Accent 4" w:semiHidden="0" w:uiPriority="60" w:unhideWhenUsed="0"/>
+    <w:lsdException w:name="Light List Accent 4" w:semiHidden="0" w:uiPriority="61" w:unhideWhenUsed="0"/>
+    <w:lsdException w:name="Light Grid Accent 4" w:semiHidden="0" w:uiPriority="62" w:unhideWhenUsed="0"/>
+    <w:lsdException w:name="Medium Shading 1 Accent 4" w:semiHidden="0" w:uiPriority="63" w:unhideWhenUsed="0"/>
+    <w:lsdException w:name="Medium Shading 2 Accent 4" w:semiHidden="0" w:uiPriority="64" w:unhideWhenUsed="0"/>
+    <w:lsdException w:name="Medium List 1 Accent 4" w:semiHidden="0" w:uiPriority="65" w:unhideWhenUsed="0"/>
+    <w:lsdException w:name="Medium List 2 Accent 4" w:semiHidden="0" w:uiPriority="66" w:unhideWhenUsed="0"/>
+    <w:lsdException w:name="Medium Grid 1 Accent 4" w:semiHidden="0" w:uiPriority="67" w:unhideWhenUsed="0"/>
+    <w:lsdException w:name="Medium Grid 2 Accent 4" w:semiHidden="0" w:uiPriority="68" w:unhideWhenUsed="0"/>
+    <w:lsdException w:name="Medium Grid 3 Accent 4" w:semiHidden="0" w:uiPriority="69" w:unhideWhenUsed="0"/>
+    <w:lsdException w:name="Dark List Accent 4" w:semiHidden="0" w:uiPriority="70" w:unhideWhenUsed="0"/>
+    <w:lsdException w:name="Colorful Shading Accent 4" w:semiHidden="0" w:uiPriority="71" w:unhideWhenUsed="0"/>
+    <w:lsdException w:name="Colorful List Accent 4" w:semiHidden="0" w:uiPriority="72" w:unhideWhenUsed="0"/>
+    <w:lsdException w:name="Colorful Grid Accent 4" w:semiHidden="0" w:uiPriority="73" w:unhideWhenUsed="0"/>
+    <w:lsdException w:name="Light Shading Accent 5" w:semiHidden="0" w:uiPriority="60" w:unhideWhenUsed="0"/>
+    <w:lsdException w:name="Light List Accent 5" w:semiHidden="0" w:uiPriority="61" w:unhideWhenUsed="0"/>
+    <w:lsdException w:name="Light Grid Accent 5" w:semiHidden="0" w:uiPriority="62" w:unhideWhenUsed="0"/>
+    <w:lsdException w:name="Medium Shading 1 Accent 5" w:semiHidden="0" w:uiPriority="63" w:unhideWhenUsed="0"/>
+    <w:lsdException w:name="Medium Shading 2 Accent 5" w:semiHidden="0" w:uiPriority="64" w:unhideWhenUsed="0"/>
+    <w:lsdException w:name="Medium List 1 Accent 5" w:semiHidden="0" w:uiPriority="65" w:unhideWhenUsed="0"/>
+    <w:lsdException w:name="Medium List 2 Accent 5" w:semiHidden="0" w:uiPriority="66" w:unhideWhenUsed="0"/>
+    <w:lsdException w:name="Medium Grid 1 Accent 5" w:semiHidden="0" w:uiPriority="67" w:unhideWhenUsed="0"/>
+    <w:lsdException w:name="Medium Grid 2 Accent 5" w:semiHidden="0" w:uiPriority="68" w:unhideWhenUsed="0"/>
+    <w:lsdException w:name="Medium Grid 3 Accent 5" w:semiHidden="0" w:uiPriority="69" w:unhideWhenUsed="0"/>
+    <w:lsdException w:name="Dark List Accent 5" w:semiHidden="0" w:uiPriority="70" w:unhideWhenUsed="0"/>
+    <w:lsdException w:name="Colorful Shading Accent 5" w:semiHidden="0" w:uiPriority="71" w:unhideWhenUsed="0"/>
+    <w:lsdException w:name="Colorful List Accent 5" w:semiHidden="0" w:uiPriority="72" w:unhideWhenUsed="0"/>
+    <w:lsdException w:name="Colorful Grid Accent 5" w:semiHidden="0" w:uiPriority="73" w:unhideWhenUsed="0"/>
+    <w:lsdException w:name="Light Shading Accent 6" w:semiHidden="0" w:uiPriority="60" w:unhideWhenUsed="0"/>
+    <w:lsdException w:name="Light List Accent 6" w:semiHidden="0" w:uiPriority="61" w:unhideWhenUsed="0"/>
+    <w:lsdException w:name="Light Grid Accent 6" w:semiHidden="0" w:uiPriority="62" w:unhideWhenUsed="0"/>
+    <w:lsdException w:name="Medium Shading 1 Accent 6" w:semiHidden="0" w:uiPriority="63" w:unhideWhenUsed="0"/>
+    <w:lsdException w:name="Medium Shading 2 Accent 6" w:semiHidden="0" w:uiPriority="64" w:unhideWhenUsed="0"/>
+    <w:lsdException w:name="Medium List 1 Accent 6" w:semiHidden="0" w:uiPriority="65" w:unhideWhenUsed="0"/>
+    <w:lsdException w:name="Medium List 2 Accent 6" w:semiHidden="0" w:uiPriority="66" w:unhideWhenUsed="0"/>
+    <w:lsdException w:name="Medium Grid 1 Accent 6" w:semiHidden="0" w:uiPriority="67" w:unhideWhenUsed="0"/>
+    <w:lsdException w:name="Medium Grid 2 Accent 6" w:semiHidden="0" w:uiPriority="68" w:unhideWhenUsed="0"/>
+    <w:lsdException w:name="Medium Grid 3 Accent 6" w:semiHidden="0" w:uiPriority="69" w:unhideWhenUsed="0"/>
+    <w:lsdException w:name="Dark List Accent 6" w:semiHidden="0" w:uiPriority="70" w:unhideWhenUsed="0"/>
+    <w:lsdException w:name="Colorful Shading Accent 6" w:semiHidden="0" w:uiPriority="71" w:unhideWhenUsed="0"/>
+    <w:lsdException w:name="Colorful List Accent 6" w:semiHidden="0" w:uiPriority="72" w:unhideWhenUsed="0"/>
+    <w:lsdException w:name="Colorful Grid Accent 6" w:semiHidden="0" w:uiPriority="73" w:unhideWhenUsed="0"/>
+    <w:lsdException w:name="Subtle Emphasis" w:semiHidden="0" w:uiPriority="19" w:unhideWhenUsed="0" w:qFormat="1"/>
+    <w:lsdException w:name="Intense Emphasis" w:semiHidden="0" w:uiPriority="21" w:unhideWhenUsed="0" w:qFormat="1"/>
+    <w:lsdException w:name="Subtle Reference" w:semiHidden="0" w:uiPriority="31" w:unhideWhenUsed="0" w:qFormat="1"/>
+    <w:lsdException w:name="Intense Reference" w:semiHidden="0" w:uiPriority="32" w:unhideWhenUsed="0" w:qFormat="1"/>
+    <w:lsdException w:name="Book Title" w:semiHidden="0" w:uiPriority="33" w:unhideWhenUsed="0" w:qFormat="1"/>
+    <w:lsdException w:name="Bibliography" w:uiPriority="37"/>
+    <w:lsdException w:name="TOC Heading" w:uiPriority="39" w:qFormat="1"/>
   </w:latentStyles>
   <w:style w:type="paragraph" w:default="1" w:styleId="Normal">
     <w:name w:val="Normal"/>
     <w:qFormat/>
+    <w:rsid w:val="00CC264C"/>
   </w:style>
   <w:style w:type="paragraph" w:styleId="Heading2">
     <w:name w:val="heading 2"/>
@@ -1373,6 +2126,7 @@
     <w:uiPriority w:val="99"/>
     <w:semiHidden/>
     <w:unhideWhenUsed/>
+    <w:qFormat/>
     <w:tblPr>
       <w:tblInd w:w="0" w:type="dxa"/>
       <w:tblCellMar>
@@ -1448,6 +2202,7 @@
       <w:spacing w:after="0" w:line="240" w:lineRule="auto"/>
     </w:pPr>
     <w:tblPr>
+      <w:tblInd w:w="0" w:type="dxa"/>
       <w:tblBorders>
         <w:top w:val="single" w:sz="4" w:space="0" w:color="auto"/>
         <w:left w:val="single" w:sz="4" w:space="0" w:color="auto"/>
@@ -1456,7 +2211,43 @@
         <w:insideH w:val="single" w:sz="4" w:space="0" w:color="auto"/>
         <w:insideV w:val="single" w:sz="4" w:space="0" w:color="auto"/>
       </w:tblBorders>
+      <w:tblCellMar>
+        <w:top w:w="0" w:type="dxa"/>
+        <w:left w:w="108" w:type="dxa"/>
+        <w:bottom w:w="0" w:type="dxa"/>
+        <w:right w:w="108" w:type="dxa"/>
+      </w:tblCellMar>
     </w:tblPr>
+  </w:style>
+  <w:style w:type="paragraph" w:styleId="BalloonText">
+    <w:name w:val="Balloon Text"/>
+    <w:basedOn w:val="Normal"/>
+    <w:link w:val="BalloonTextChar"/>
+    <w:uiPriority w:val="99"/>
+    <w:semiHidden/>
+    <w:unhideWhenUsed/>
+    <w:rsid w:val="00FC11B1"/>
+    <w:pPr>
+      <w:spacing w:after="0" w:line="240" w:lineRule="auto"/>
+    </w:pPr>
+    <w:rPr>
+      <w:rFonts w:ascii="Tahoma" w:hAnsi="Tahoma" w:cs="Tahoma"/>
+      <w:sz w:val="16"/>
+      <w:szCs w:val="16"/>
+    </w:rPr>
+  </w:style>
+  <w:style w:type="character" w:customStyle="1" w:styleId="BalloonTextChar">
+    <w:name w:val="Balloon Text Char"/>
+    <w:basedOn w:val="DefaultParagraphFont"/>
+    <w:link w:val="BalloonText"/>
+    <w:uiPriority w:val="99"/>
+    <w:semiHidden/>
+    <w:rsid w:val="00FC11B1"/>
+    <w:rPr>
+      <w:rFonts w:ascii="Tahoma" w:hAnsi="Tahoma" w:cs="Tahoma"/>
+      <w:sz w:val="16"/>
+      <w:szCs w:val="16"/>
+    </w:rPr>
   </w:style>
 </w:styles>
 </file>
@@ -1504,7 +2295,7 @@
     </a:clrScheme>
     <a:fontScheme name="Office">
       <a:majorFont>
-        <a:latin typeface="Calibri Light" panose="020F0302020204030204"/>
+        <a:latin typeface="Calibri Light"/>
         <a:ea typeface=""/>
         <a:cs typeface=""/>
         <a:font script="Jpan" typeface="ＭＳ ゴシック"/>
@@ -1539,7 +2330,7 @@
         <a:font script="Geor" typeface="Sylfaen"/>
       </a:majorFont>
       <a:minorFont>
-        <a:latin typeface="Calibri" panose="020F0502020204030204"/>
+        <a:latin typeface="Calibri"/>
         <a:ea typeface=""/>
         <a:cs typeface=""/>
         <a:font script="Jpan" typeface="ＭＳ 明朝"/>
@@ -1716,7 +2507,7 @@
   <a:extraClrSchemeLst/>
   <a:extLst>
     <a:ext uri="{05A4C25C-085E-4340-85A3-A5531E510DB2}">
-      <thm15:themeFamily xmlns:thm15="http://schemas.microsoft.com/office/thememl/2012/main" name="Office Theme" id="{62F939B6-93AF-4DB8-9C6B-D6C7DFDC589F}" vid="{4A3C46E8-61CC-4603-A589-7422A47A8E4A}"/>
+      <thm15:themeFamily xmlns:thm15="http://schemas.microsoft.com/office/thememl/2012/main" xmlns="" name="Office Theme" id="{62F939B6-93AF-4DB8-9C6B-D6C7DFDC589F}" vid="{4A3C46E8-61CC-4603-A589-7422A47A8E4A}"/>
     </a:ext>
   </a:extLst>
 </a:theme>

</xml_diff>